<commit_message>
documentacion actualziada con el paso a paso en google colabs
</commit_message>
<xml_diff>
--- a/documentacion/caramelo_escaso.docx
+++ b/documentacion/caramelo_escaso.docx
@@ -504,13 +504,7 @@
                 <w:color w:val="000000"/>
               </w:rPr>
               <w:tab/>
-              <w:t>Ejecuc</w:t>
-            </w:r>
-            <w:r>
-              <w:rPr>
-                <w:color w:val="000000"/>
-              </w:rPr>
-              <w:t>ión</w:t>
+              <w:t>Ejecución</w:t>
             </w:r>
             <w:r>
               <w:rPr>
@@ -858,10 +852,7 @@
         <w:t xml:space="preserve">_______________________________________________________________    </w:t>
       </w:r>
       <w:r>
-        <w:t xml:space="preserve">  </w:t>
-      </w:r>
-      <w:r>
-        <w:t xml:space="preserve">                                                  </w:t>
+        <w:t xml:space="preserve">                                                    </w:t>
       </w:r>
     </w:p>
     <w:p>
@@ -933,13 +924,7 @@
         <w:rPr>
           <w:color w:val="000000"/>
         </w:rPr>
-        <w:t>Mediante el uso de herramientas de visualización proveer a la empresa Caramelo Escaso información relevante y organizada para que generen conclusiones que ayuden a identificar con mayor precisión el nivel de madurez organizacional de sus clientes (organiza</w:t>
-      </w:r>
-      <w:r>
-        <w:rPr>
-          <w:color w:val="000000"/>
-        </w:rPr>
-        <w:t>ciones).</w:t>
+        <w:t>Mediante el uso de herramientas de visualización proveer a la empresa Caramelo Escaso información relevante y organizada para que generen conclusiones que ayuden a identificar con mayor precisión el nivel de madurez organizacional de sus clientes (organizaciones).</w:t>
       </w:r>
     </w:p>
     <w:p>
@@ -979,77 +964,7 @@
         <w:rPr>
           <w:color w:val="000000"/>
         </w:rPr>
-        <w:t xml:space="preserve">Realizar módulo de automatización en </w:t>
-      </w:r>
-      <w:proofErr w:type="spellStart"/>
-      <w:r>
-        <w:rPr>
-          <w:color w:val="000000"/>
-        </w:rPr>
-        <w:t>python</w:t>
-      </w:r>
-      <w:proofErr w:type="spellEnd"/>
-      <w:r>
-        <w:rPr>
-          <w:color w:val="000000"/>
-        </w:rPr>
-        <w:t xml:space="preserve"> que nos permita ejecutar el ETL (</w:t>
-      </w:r>
-      <w:proofErr w:type="spellStart"/>
-      <w:r>
-        <w:rPr>
-          <w:color w:val="000000"/>
-        </w:rPr>
-        <w:t>Extraction</w:t>
-      </w:r>
-      <w:proofErr w:type="spellEnd"/>
-      <w:r>
-        <w:rPr>
-          <w:color w:val="000000"/>
-        </w:rPr>
-        <w:t xml:space="preserve">, </w:t>
-      </w:r>
-      <w:proofErr w:type="spellStart"/>
-      <w:r>
-        <w:rPr>
-          <w:color w:val="000000"/>
-        </w:rPr>
-        <w:t>Transformation</w:t>
-      </w:r>
-      <w:proofErr w:type="spellEnd"/>
-      <w:r>
-        <w:rPr>
-          <w:color w:val="000000"/>
-        </w:rPr>
-        <w:t xml:space="preserve"> and </w:t>
-      </w:r>
-      <w:proofErr w:type="spellStart"/>
-      <w:r>
-        <w:rPr>
-          <w:color w:val="000000"/>
-        </w:rPr>
-        <w:t>Loading</w:t>
-      </w:r>
-      <w:proofErr w:type="spellEnd"/>
-      <w:r>
-        <w:rPr>
-          <w:color w:val="000000"/>
-        </w:rPr>
-        <w:t xml:space="preserve">), de los insumos que se requieren para la vista en </w:t>
-      </w:r>
-      <w:proofErr w:type="spellStart"/>
-      <w:r>
-        <w:rPr>
-          <w:color w:val="000000"/>
-        </w:rPr>
-        <w:t>Tableau</w:t>
-      </w:r>
-      <w:proofErr w:type="spellEnd"/>
-      <w:r>
-        <w:rPr>
-          <w:color w:val="000000"/>
-        </w:rPr>
-        <w:t>.</w:t>
+        <w:t>Realizar módulo de automatización en python que nos permita ejecutar el ETL (Extraction, Transformation and Loading), de los insumos que se requieren para la vista en Tableau.</w:t>
       </w:r>
     </w:p>
     <w:p>
@@ -1071,35 +986,7 @@
         <w:rPr>
           <w:color w:val="000000"/>
         </w:rPr>
-        <w:t xml:space="preserve">Implementar tablero de control que permita visualizar de forma </w:t>
-      </w:r>
-      <w:proofErr w:type="spellStart"/>
-      <w:r>
-        <w:rPr>
-          <w:color w:val="000000"/>
-        </w:rPr>
-        <w:t>grafica</w:t>
-      </w:r>
-      <w:proofErr w:type="spellEnd"/>
-      <w:r>
-        <w:rPr>
-          <w:color w:val="000000"/>
-        </w:rPr>
-        <w:t xml:space="preserve"> e interactiva los resultados de la encuesta para identificar </w:t>
-      </w:r>
-      <w:proofErr w:type="spellStart"/>
-      <w:r>
-        <w:rPr>
-          <w:color w:val="000000"/>
-        </w:rPr>
-        <w:t>insights</w:t>
-      </w:r>
-      <w:proofErr w:type="spellEnd"/>
-      <w:r>
-        <w:rPr>
-          <w:color w:val="000000"/>
-        </w:rPr>
-        <w:t>.</w:t>
+        <w:t>Implementar tablero de control que permita visualizar de forma grafica e interactiva los resultados de la encuesta para identificar insights.</w:t>
       </w:r>
     </w:p>
     <w:p>
@@ -1122,13 +1009,7 @@
         <w:jc w:val="both"/>
       </w:pPr>
       <w:r>
-        <w:t>Actualmente la encuesta se presenta con las preguntas en texto plano, lo que implica un ga</w:t>
-      </w:r>
-      <w:r>
-        <w:t>sto operativo significativo ya que se ejecuta manualmente la asignación de los puntajes y la visualización de los resultados. Con el fin de disminuir esta actividad se necesita garantizar los requisitos técnicos y funcionales que se detallan a continuación</w:t>
-      </w:r>
-      <w:r>
-        <w:t>.</w:t>
+        <w:t>Actualmente la encuesta se presenta con las preguntas en texto plano, lo que implica un gasto operativo significativo ya que se ejecuta manualmente la asignación de los puntajes y la visualización de los resultados. Con el fin de disminuir esta actividad se necesita garantizar los requisitos técnicos y funcionales que se detallan a continuación.</w:t>
       </w:r>
     </w:p>
     <w:p>
@@ -1211,19 +1092,11 @@
         </w:pBdr>
         <w:spacing w:after="0"/>
       </w:pPr>
-      <w:proofErr w:type="spellStart"/>
       <w:r>
         <w:rPr>
           <w:color w:val="000000"/>
         </w:rPr>
-        <w:t>pip</w:t>
-      </w:r>
-      <w:proofErr w:type="spellEnd"/>
-      <w:r>
-        <w:rPr>
-          <w:color w:val="000000"/>
-        </w:rPr>
-        <w:t xml:space="preserve"> = 20.3.3</w:t>
+        <w:t>pip = 20.3.3</w:t>
       </w:r>
     </w:p>
     <w:p>
@@ -1263,19 +1136,11 @@
         </w:pBdr>
         <w:spacing w:after="0"/>
       </w:pPr>
-      <w:proofErr w:type="spellStart"/>
       <w:r>
         <w:rPr>
           <w:color w:val="000000"/>
         </w:rPr>
-        <w:t>numpy</w:t>
-      </w:r>
-      <w:proofErr w:type="spellEnd"/>
-      <w:r>
-        <w:rPr>
-          <w:color w:val="000000"/>
-        </w:rPr>
-        <w:t xml:space="preserve"> = 1.16.6</w:t>
+        <w:t>numpy = 1.16.6</w:t>
       </w:r>
     </w:p>
     <w:p>
@@ -1293,19 +1158,11 @@
         </w:pBdr>
         <w:spacing w:after="0"/>
       </w:pPr>
-      <w:proofErr w:type="spellStart"/>
       <w:r>
         <w:rPr>
           <w:color w:val="000000"/>
         </w:rPr>
-        <w:t>scipy</w:t>
-      </w:r>
-      <w:proofErr w:type="spellEnd"/>
-      <w:r>
-        <w:rPr>
-          <w:color w:val="000000"/>
-        </w:rPr>
-        <w:t xml:space="preserve"> 1.3.3</w:t>
+        <w:t>scipy 1.3.3</w:t>
       </w:r>
     </w:p>
     <w:p>
@@ -1322,14 +1179,12 @@
           <w:between w:val="nil"/>
         </w:pBdr>
       </w:pPr>
-      <w:proofErr w:type="spellStart"/>
       <w:r>
         <w:rPr>
           <w:color w:val="000000"/>
         </w:rPr>
         <w:t>Tableau</w:t>
       </w:r>
-      <w:proofErr w:type="spellEnd"/>
     </w:p>
     <w:p>
       <w:pPr>
@@ -1357,10 +1212,7 @@
         <w:jc w:val="both"/>
       </w:pPr>
       <w:r>
-        <w:t>Generar 2 catálogos que son estáticos hasta que se añadan nuevas preguntas, las cuales se cambiaran en ambos archivos y en función de las necesidades que Caramelo vaya teniendo. Lo</w:t>
-      </w:r>
-      <w:r>
-        <w:t>s catálogos contienen:</w:t>
+        <w:t>Generar 2 catálogos que son estáticos hasta que se añadan nuevas preguntas, las cuales se cambiaran en ambos archivos y en función de las necesidades que Caramelo vaya teniendo. Los catálogos contienen:</w:t>
       </w:r>
     </w:p>
     <w:p>
@@ -1429,7 +1281,7 @@
           <v:shape id="_x0000_i1025" type="#_x0000_t75" style="width:76.5pt;height:49.5pt" o:ole="">
             <v:imagedata r:id="rId8" o:title=""/>
           </v:shape>
-          <o:OLEObject Type="Embed" ProgID="Excel.Sheet.12" ShapeID="_x0000_i1025" DrawAspect="Icon" ObjectID="_1673107640" r:id="rId9"/>
+          <o:OLEObject Type="Embed" ProgID="Excel.Sheet.12" ShapeID="_x0000_i1025" DrawAspect="Icon" ObjectID="_1673108778" r:id="rId9"/>
         </w:object>
       </w:r>
     </w:p>
@@ -1480,7 +1332,7 @@
           <v:shape id="_x0000_i1026" type="#_x0000_t75" style="width:76.5pt;height:49.5pt" o:ole="">
             <v:imagedata r:id="rId10" o:title=""/>
           </v:shape>
-          <o:OLEObject Type="Embed" ProgID="Excel.Sheet.12" ShapeID="_x0000_i1026" DrawAspect="Icon" ObjectID="_1673107641" r:id="rId11"/>
+          <o:OLEObject Type="Embed" ProgID="Excel.Sheet.12" ShapeID="_x0000_i1026" DrawAspect="Icon" ObjectID="_1673108779" r:id="rId11"/>
         </w:object>
       </w:r>
     </w:p>
@@ -1520,10 +1372,7 @@
         <w:t>typeforms</w:t>
       </w:r>
       <w:r>
-        <w:t xml:space="preserve"> la cual está compuesta</w:t>
-      </w:r>
-      <w:r>
-        <w:t xml:space="preserve"> por las preguntas en las columnas y las respuestas en las filas y el identificador del cliente, ver archivo a continuación. Nota, definir la estructura de los identificadores.</w:t>
+        <w:t xml:space="preserve"> la cual está compuesta por las preguntas en las columnas y las respuestas en las filas y el identificador del cliente, ver archivo a continuación. Nota, definir la estructura de los identificadores.</w:t>
       </w:r>
     </w:p>
     <w:bookmarkStart w:id="5" w:name="_heading=h.tyjcwt" w:colFirst="0" w:colLast="0"/>
@@ -1537,7 +1386,7 @@
           <v:shape id="_x0000_i1027" type="#_x0000_t75" style="width:76.5pt;height:49.5pt" o:ole="">
             <v:imagedata r:id="rId12" o:title=""/>
           </v:shape>
-          <o:OLEObject Type="Embed" ProgID="Excel.Sheet.12" ShapeID="_x0000_i1027" DrawAspect="Icon" ObjectID="_1673107642" r:id="rId13"/>
+          <o:OLEObject Type="Embed" ProgID="Excel.Sheet.12" ShapeID="_x0000_i1027" DrawAspect="Icon" ObjectID="_1673108780" r:id="rId13"/>
         </w:object>
       </w:r>
     </w:p>
@@ -1558,10 +1407,10 @@
       </w:r>
       <w:r>
         <w:object w:dxaOrig="1530" w:dyaOrig="990" w14:anchorId="5D8974A4">
-          <v:shape id="_x0000_i1032" type="#_x0000_t75" style="width:76.5pt;height:49.5pt" o:ole="">
+          <v:shape id="_x0000_i1028" type="#_x0000_t75" style="width:76.5pt;height:49.5pt" o:ole="">
             <v:imagedata r:id="rId15" o:title=""/>
           </v:shape>
-          <o:OLEObject Type="Embed" ProgID="Excel.Sheet.12" ShapeID="_x0000_i1032" DrawAspect="Icon" ObjectID="_1673107643" r:id="rId16"/>
+          <o:OLEObject Type="Embed" ProgID="Excel.Sheet.12" ShapeID="_x0000_i1028" DrawAspect="Icon" ObjectID="_1673108781" r:id="rId16"/>
         </w:object>
       </w:r>
     </w:p>
@@ -1874,7 +1723,7 @@
               </wp:anchor>
             </w:drawing>
           </mc:Choice>
-          <mc:Fallback xmlns:dgm="http://schemas.openxmlformats.org/drawingml/2006/diagram" xmlns:lc="http://schemas.openxmlformats.org/drawingml/2006/lockedCanvas" xmlns:c="http://schemas.openxmlformats.org/drawingml/2006/chart" xmlns:pic="http://schemas.openxmlformats.org/drawingml/2006/picture" xmlns:a="http://schemas.openxmlformats.org/drawingml/2006/main" xmlns:sl="http://schemas.openxmlformats.org/schemaLibrary/2006/main">
+          <mc:Fallback xmlns:sl="http://schemas.openxmlformats.org/schemaLibrary/2006/main" xmlns:a="http://schemas.openxmlformats.org/drawingml/2006/main" xmlns:pic="http://schemas.openxmlformats.org/drawingml/2006/picture" xmlns:c="http://schemas.openxmlformats.org/drawingml/2006/chart" xmlns:lc="http://schemas.openxmlformats.org/drawingml/2006/lockedCanvas" xmlns:dgm="http://schemas.openxmlformats.org/drawingml/2006/diagram">
             <w:drawing>
               <wp:anchor allowOverlap="1" behindDoc="0" distB="0" distT="0" distL="114300" distR="114300" hidden="0" layoutInCell="1" locked="0" relativeHeight="0" simplePos="0">
                 <wp:simplePos x="0" y="0"/>
@@ -1970,7 +1819,7 @@
               </wp:anchor>
             </w:drawing>
           </mc:Choice>
-          <mc:Fallback xmlns:dgm="http://schemas.openxmlformats.org/drawingml/2006/diagram" xmlns:lc="http://schemas.openxmlformats.org/drawingml/2006/lockedCanvas" xmlns:c="http://schemas.openxmlformats.org/drawingml/2006/chart" xmlns:pic="http://schemas.openxmlformats.org/drawingml/2006/picture" xmlns:a="http://schemas.openxmlformats.org/drawingml/2006/main" xmlns:sl="http://schemas.openxmlformats.org/schemaLibrary/2006/main">
+          <mc:Fallback xmlns:sl="http://schemas.openxmlformats.org/schemaLibrary/2006/main" xmlns:a="http://schemas.openxmlformats.org/drawingml/2006/main" xmlns:pic="http://schemas.openxmlformats.org/drawingml/2006/picture" xmlns:c="http://schemas.openxmlformats.org/drawingml/2006/chart" xmlns:lc="http://schemas.openxmlformats.org/drawingml/2006/lockedCanvas" xmlns:dgm="http://schemas.openxmlformats.org/drawingml/2006/diagram">
             <w:drawing>
               <wp:anchor allowOverlap="1" behindDoc="0" distB="0" distT="0" distL="114300" distR="114300" hidden="0" layoutInCell="1" locked="0" relativeHeight="0" simplePos="0">
                 <wp:simplePos x="0" y="0"/>
@@ -2261,7 +2110,7 @@
               </wp:anchor>
             </w:drawing>
           </mc:Choice>
-          <mc:Fallback xmlns:dgm="http://schemas.openxmlformats.org/drawingml/2006/diagram" xmlns:lc="http://schemas.openxmlformats.org/drawingml/2006/lockedCanvas" xmlns:c="http://schemas.openxmlformats.org/drawingml/2006/chart" xmlns:pic="http://schemas.openxmlformats.org/drawingml/2006/picture" xmlns:a="http://schemas.openxmlformats.org/drawingml/2006/main" xmlns:sl="http://schemas.openxmlformats.org/schemaLibrary/2006/main">
+          <mc:Fallback xmlns:sl="http://schemas.openxmlformats.org/schemaLibrary/2006/main" xmlns:a="http://schemas.openxmlformats.org/drawingml/2006/main" xmlns:pic="http://schemas.openxmlformats.org/drawingml/2006/picture" xmlns:c="http://schemas.openxmlformats.org/drawingml/2006/chart" xmlns:lc="http://schemas.openxmlformats.org/drawingml/2006/lockedCanvas" xmlns:dgm="http://schemas.openxmlformats.org/drawingml/2006/diagram">
             <w:drawing>
               <wp:anchor allowOverlap="1" behindDoc="0" distB="0" distT="0" distL="114300" distR="114300" hidden="0" layoutInCell="1" locked="0" relativeHeight="0" simplePos="0">
                 <wp:simplePos x="0" y="0"/>
@@ -2357,7 +2206,7 @@
               </wp:anchor>
             </w:drawing>
           </mc:Choice>
-          <mc:Fallback xmlns:dgm="http://schemas.openxmlformats.org/drawingml/2006/diagram" xmlns:lc="http://schemas.openxmlformats.org/drawingml/2006/lockedCanvas" xmlns:c="http://schemas.openxmlformats.org/drawingml/2006/chart" xmlns:pic="http://schemas.openxmlformats.org/drawingml/2006/picture" xmlns:a="http://schemas.openxmlformats.org/drawingml/2006/main" xmlns:sl="http://schemas.openxmlformats.org/schemaLibrary/2006/main">
+          <mc:Fallback xmlns:sl="http://schemas.openxmlformats.org/schemaLibrary/2006/main" xmlns:a="http://schemas.openxmlformats.org/drawingml/2006/main" xmlns:pic="http://schemas.openxmlformats.org/drawingml/2006/picture" xmlns:c="http://schemas.openxmlformats.org/drawingml/2006/chart" xmlns:lc="http://schemas.openxmlformats.org/drawingml/2006/lockedCanvas" xmlns:dgm="http://schemas.openxmlformats.org/drawingml/2006/diagram">
             <w:drawing>
               <wp:anchor allowOverlap="1" behindDoc="0" distB="0" distT="0" distL="114300" distR="114300" hidden="0" layoutInCell="1" locked="0" relativeHeight="0" simplePos="0">
                 <wp:simplePos x="0" y="0"/>
@@ -2459,13 +2308,7 @@
                               <w:rPr>
                                 <w:color w:val="000000"/>
                               </w:rPr>
-                              <w:t>Resultados: contiene el resultado de la</w:t>
-                            </w:r>
-                            <w:r>
-                              <w:rPr>
-                                <w:color w:val="000000"/>
-                              </w:rPr>
-                              <w:t xml:space="preserve"> ETL que incluye lo siguiente:</w:t>
+                              <w:t>Resultados: contiene el resultado de la ETL que incluye lo siguiente:</w:t>
                             </w:r>
                           </w:p>
                         </w:txbxContent>
@@ -2494,13 +2337,7 @@
                         <w:rPr>
                           <w:color w:val="000000"/>
                         </w:rPr>
-                        <w:t>Resultados: contiene el resultado de la</w:t>
-                      </w:r>
-                      <w:r>
-                        <w:rPr>
-                          <w:color w:val="000000"/>
-                        </w:rPr>
-                        <w:t xml:space="preserve"> ETL que incluye lo siguiente:</w:t>
+                        <w:t>Resultados: contiene el resultado de la ETL que incluye lo siguiente:</w:t>
                       </w:r>
                     </w:p>
                   </w:txbxContent>
@@ -2709,19 +2546,11 @@
                               <w:spacing w:line="275" w:lineRule="auto"/>
                               <w:textDirection w:val="btLr"/>
                             </w:pPr>
-                            <w:proofErr w:type="spellStart"/>
                             <w:r>
                               <w:rPr>
                                 <w:color w:val="000000"/>
                               </w:rPr>
-                              <w:t>Dashboard</w:t>
-                            </w:r>
-                            <w:proofErr w:type="spellEnd"/>
-                            <w:r>
-                              <w:rPr>
-                                <w:color w:val="000000"/>
-                              </w:rPr>
-                              <w:t xml:space="preserve"> del reporte</w:t>
+                              <w:t>Dashboard del reporte</w:t>
                             </w:r>
                           </w:p>
                         </w:txbxContent>
@@ -2746,19 +2575,11 @@
                         <w:spacing w:line="275" w:lineRule="auto"/>
                         <w:textDirection w:val="btLr"/>
                       </w:pPr>
-                      <w:proofErr w:type="spellStart"/>
                       <w:r>
                         <w:rPr>
                           <w:color w:val="000000"/>
                         </w:rPr>
-                        <w:t>Dashboard</w:t>
-                      </w:r>
-                      <w:proofErr w:type="spellEnd"/>
-                      <w:r>
-                        <w:rPr>
-                          <w:color w:val="000000"/>
-                        </w:rPr>
-                        <w:t xml:space="preserve"> del reporte</w:t>
+                        <w:t>Dashboard del reporte</w:t>
                       </w:r>
                     </w:p>
                   </w:txbxContent>
@@ -2821,7 +2642,7 @@
               </wp:anchor>
             </w:drawing>
           </mc:Choice>
-          <mc:Fallback xmlns:dgm="http://schemas.openxmlformats.org/drawingml/2006/diagram" xmlns:lc="http://schemas.openxmlformats.org/drawingml/2006/lockedCanvas" xmlns:c="http://schemas.openxmlformats.org/drawingml/2006/chart" xmlns:pic="http://schemas.openxmlformats.org/drawingml/2006/picture" xmlns:a="http://schemas.openxmlformats.org/drawingml/2006/main" xmlns:sl="http://schemas.openxmlformats.org/schemaLibrary/2006/main">
+          <mc:Fallback xmlns:sl="http://schemas.openxmlformats.org/schemaLibrary/2006/main" xmlns:a="http://schemas.openxmlformats.org/drawingml/2006/main" xmlns:pic="http://schemas.openxmlformats.org/drawingml/2006/picture" xmlns:c="http://schemas.openxmlformats.org/drawingml/2006/chart" xmlns:lc="http://schemas.openxmlformats.org/drawingml/2006/lockedCanvas" xmlns:dgm="http://schemas.openxmlformats.org/drawingml/2006/diagram">
             <w:drawing>
               <wp:anchor allowOverlap="1" behindDoc="0" distB="0" distT="0" distL="114300" distR="114300" hidden="0" layoutInCell="1" locked="0" relativeHeight="0" simplePos="0">
                 <wp:simplePos x="0" y="0"/>
@@ -2917,7 +2738,7 @@
               </wp:anchor>
             </w:drawing>
           </mc:Choice>
-          <mc:Fallback xmlns:dgm="http://schemas.openxmlformats.org/drawingml/2006/diagram" xmlns:lc="http://schemas.openxmlformats.org/drawingml/2006/lockedCanvas" xmlns:c="http://schemas.openxmlformats.org/drawingml/2006/chart" xmlns:pic="http://schemas.openxmlformats.org/drawingml/2006/picture" xmlns:a="http://schemas.openxmlformats.org/drawingml/2006/main" xmlns:sl="http://schemas.openxmlformats.org/schemaLibrary/2006/main">
+          <mc:Fallback xmlns:sl="http://schemas.openxmlformats.org/schemaLibrary/2006/main" xmlns:a="http://schemas.openxmlformats.org/drawingml/2006/main" xmlns:pic="http://schemas.openxmlformats.org/drawingml/2006/picture" xmlns:c="http://schemas.openxmlformats.org/drawingml/2006/chart" xmlns:lc="http://schemas.openxmlformats.org/drawingml/2006/lockedCanvas" xmlns:dgm="http://schemas.openxmlformats.org/drawingml/2006/diagram">
             <w:drawing>
               <wp:anchor allowOverlap="1" behindDoc="0" distB="0" distT="0" distL="114300" distR="114300" hidden="0" layoutInCell="1" locked="0" relativeHeight="0" simplePos="0">
                 <wp:simplePos x="0" y="0"/>
@@ -3028,16 +2849,8 @@
                               <w:rPr>
                                 <w:color w:val="000000"/>
                               </w:rPr>
-                              <w:t xml:space="preserve">Requerimientos para la ejecución en </w:t>
+                              <w:t>Requerimientos para la ejecución en python</w:t>
                             </w:r>
-                            <w:proofErr w:type="spellStart"/>
-                            <w:r>
-                              <w:rPr>
-                                <w:color w:val="000000"/>
-                              </w:rPr>
-                              <w:t>python</w:t>
-                            </w:r>
-                            <w:proofErr w:type="spellEnd"/>
                           </w:p>
                         </w:txbxContent>
                       </wps:txbx>
@@ -3065,16 +2878,8 @@
                         <w:rPr>
                           <w:color w:val="000000"/>
                         </w:rPr>
-                        <w:t xml:space="preserve">Requerimientos para la ejecución en </w:t>
+                        <w:t>Requerimientos para la ejecución en python</w:t>
                       </w:r>
-                      <w:proofErr w:type="spellStart"/>
-                      <w:r>
-                        <w:rPr>
-                          <w:color w:val="000000"/>
-                        </w:rPr>
-                        <w:t>python</w:t>
-                      </w:r>
-                      <w:proofErr w:type="spellEnd"/>
                     </w:p>
                   </w:txbxContent>
                 </v:textbox>
@@ -3956,16 +3761,8 @@
                               <w:rPr>
                                 <w:color w:val="000000"/>
                               </w:rPr>
-                              <w:t xml:space="preserve">Script de ejecución </w:t>
+                              <w:t>Script de ejecución automatica</w:t>
                             </w:r>
-                            <w:proofErr w:type="spellStart"/>
-                            <w:r>
-                              <w:rPr>
-                                <w:color w:val="000000"/>
-                              </w:rPr>
-                              <w:t>automatica</w:t>
-                            </w:r>
-                            <w:proofErr w:type="spellEnd"/>
                           </w:p>
                         </w:txbxContent>
                       </wps:txbx>
@@ -3993,16 +3790,8 @@
                         <w:rPr>
                           <w:color w:val="000000"/>
                         </w:rPr>
-                        <w:t xml:space="preserve">Script de ejecución </w:t>
+                        <w:t>Script de ejecución automatica</w:t>
                       </w:r>
-                      <w:proofErr w:type="spellStart"/>
-                      <w:r>
-                        <w:rPr>
-                          <w:color w:val="000000"/>
-                        </w:rPr>
-                        <w:t>automatica</w:t>
-                      </w:r>
-                      <w:proofErr w:type="spellEnd"/>
                     </w:p>
                   </w:txbxContent>
                 </v:textbox>
@@ -4110,7 +3899,7 @@
               </wp:anchor>
             </w:drawing>
           </mc:Choice>
-          <mc:Fallback xmlns:dgm="http://schemas.openxmlformats.org/drawingml/2006/diagram" xmlns:lc="http://schemas.openxmlformats.org/drawingml/2006/lockedCanvas" xmlns:c="http://schemas.openxmlformats.org/drawingml/2006/chart" xmlns:pic="http://schemas.openxmlformats.org/drawingml/2006/picture" xmlns:a="http://schemas.openxmlformats.org/drawingml/2006/main" xmlns:sl="http://schemas.openxmlformats.org/schemaLibrary/2006/main">
+          <mc:Fallback xmlns:sl="http://schemas.openxmlformats.org/schemaLibrary/2006/main" xmlns:a="http://schemas.openxmlformats.org/drawingml/2006/main" xmlns:pic="http://schemas.openxmlformats.org/drawingml/2006/picture" xmlns:c="http://schemas.openxmlformats.org/drawingml/2006/chart" xmlns:lc="http://schemas.openxmlformats.org/drawingml/2006/lockedCanvas" xmlns:dgm="http://schemas.openxmlformats.org/drawingml/2006/diagram">
             <w:drawing>
               <wp:anchor allowOverlap="1" behindDoc="0" distB="0" distT="0" distL="114300" distR="114300" hidden="0" layoutInCell="1" locked="0" relativeHeight="0" simplePos="0">
                 <wp:simplePos x="0" y="0"/>
@@ -4206,7 +3995,7 @@
               </wp:anchor>
             </w:drawing>
           </mc:Choice>
-          <mc:Fallback xmlns:dgm="http://schemas.openxmlformats.org/drawingml/2006/diagram" xmlns:lc="http://schemas.openxmlformats.org/drawingml/2006/lockedCanvas" xmlns:c="http://schemas.openxmlformats.org/drawingml/2006/chart" xmlns:pic="http://schemas.openxmlformats.org/drawingml/2006/picture" xmlns:a="http://schemas.openxmlformats.org/drawingml/2006/main" xmlns:sl="http://schemas.openxmlformats.org/schemaLibrary/2006/main">
+          <mc:Fallback xmlns:sl="http://schemas.openxmlformats.org/schemaLibrary/2006/main" xmlns:a="http://schemas.openxmlformats.org/drawingml/2006/main" xmlns:pic="http://schemas.openxmlformats.org/drawingml/2006/picture" xmlns:c="http://schemas.openxmlformats.org/drawingml/2006/chart" xmlns:lc="http://schemas.openxmlformats.org/drawingml/2006/lockedCanvas" xmlns:dgm="http://schemas.openxmlformats.org/drawingml/2006/diagram">
             <w:drawing>
               <wp:anchor allowOverlap="1" behindDoc="0" distB="0" distT="0" distL="114300" distR="114300" hidden="0" layoutInCell="1" locked="0" relativeHeight="0" simplePos="0">
                 <wp:simplePos x="0" y="0"/>
@@ -4372,15 +4161,7 @@
             <w:highlight w:val="white"/>
             <w:u w:val="single"/>
           </w:rPr>
-          <w:t>área</w:t>
-        </w:r>
-        <w:r>
-          <w:rPr>
-            <w:color w:val="2577D0"/>
-            <w:highlight w:val="white"/>
-            <w:u w:val="single"/>
-          </w:rPr>
-          <w:t xml:space="preserve"> de descargas para Windows</w:t>
+          <w:t>área de descargas para Windows</w:t>
         </w:r>
       </w:hyperlink>
       <w:r>
@@ -4632,41 +4413,59 @@
           <w:color w:val="414141"/>
           <w:highlight w:val="white"/>
         </w:rPr>
-        <w:t> </w:t>
-      </w:r>
-      <w:proofErr w:type="spellStart"/>
+        <w:t> Install Python 3.6.0 (64 bit)</w:t>
+      </w:r>
+      <w:r>
+        <w:rPr>
+          <w:color w:val="414141"/>
+          <w:highlight w:val="white"/>
+        </w:rPr>
+        <w:t> activar las casillas de las opciones: </w:t>
+      </w:r>
       <w:r>
         <w:rPr>
           <w:b/>
           <w:color w:val="414141"/>
           <w:highlight w:val="white"/>
         </w:rPr>
-        <w:t>Install</w:t>
-      </w:r>
-      <w:proofErr w:type="spellEnd"/>
+        <w:t>Install launcher for all users (recommended)</w:t>
+      </w:r>
+      <w:r>
+        <w:rPr>
+          <w:color w:val="414141"/>
+          <w:highlight w:val="white"/>
+        </w:rPr>
+        <w:t> y </w:t>
+      </w:r>
       <w:r>
         <w:rPr>
           <w:b/>
           <w:color w:val="414141"/>
           <w:highlight w:val="white"/>
         </w:rPr>
-        <w:t xml:space="preserve"> Python 3.6.0 (64 bit)</w:t>
+        <w:t>Add Python 3.6</w:t>
       </w:r>
       <w:r>
         <w:rPr>
           <w:color w:val="414141"/>
           <w:highlight w:val="white"/>
         </w:rPr>
-        <w:t> activar las casillas de las opciones: </w:t>
-      </w:r>
-      <w:proofErr w:type="spellStart"/>
+        <w:t> to </w:t>
+      </w:r>
       <w:r>
         <w:rPr>
           <w:b/>
           <w:color w:val="414141"/>
           <w:highlight w:val="white"/>
         </w:rPr>
-        <w:t>Ins</w:t>
+        <w:t>PATH</w:t>
+      </w:r>
+      <w:r>
+        <w:rPr>
+          <w:color w:val="414141"/>
+          <w:highlight w:val="white"/>
+        </w:rPr>
+        <w:t>. Después, continuar seleccionando la opción </w:t>
       </w:r>
       <w:r>
         <w:rPr>
@@ -4674,252 +4473,8 @@
           <w:color w:val="414141"/>
           <w:highlight w:val="white"/>
         </w:rPr>
-        <w:t>tall</w:t>
-      </w:r>
-      <w:proofErr w:type="spellEnd"/>
-      <w:r>
-        <w:rPr>
-          <w:b/>
-          <w:color w:val="414141"/>
-          <w:highlight w:val="white"/>
-        </w:rPr>
-        <w:t xml:space="preserve"> </w:t>
-      </w:r>
-      <w:proofErr w:type="spellStart"/>
-      <w:r>
-        <w:rPr>
-          <w:b/>
-          <w:color w:val="414141"/>
-          <w:highlight w:val="white"/>
-        </w:rPr>
-        <w:t>launcher</w:t>
-      </w:r>
-      <w:proofErr w:type="spellEnd"/>
-      <w:r>
-        <w:rPr>
-          <w:b/>
-          <w:color w:val="414141"/>
-          <w:highlight w:val="white"/>
-        </w:rPr>
-        <w:t xml:space="preserve"> </w:t>
-      </w:r>
-      <w:proofErr w:type="spellStart"/>
-      <w:r>
-        <w:rPr>
-          <w:b/>
-          <w:color w:val="414141"/>
-          <w:highlight w:val="white"/>
-        </w:rPr>
-        <w:t>for</w:t>
-      </w:r>
-      <w:proofErr w:type="spellEnd"/>
-      <w:r>
-        <w:rPr>
-          <w:b/>
-          <w:color w:val="414141"/>
-          <w:highlight w:val="white"/>
-        </w:rPr>
-        <w:t xml:space="preserve"> </w:t>
-      </w:r>
-      <w:proofErr w:type="spellStart"/>
-      <w:r>
-        <w:rPr>
-          <w:b/>
-          <w:color w:val="414141"/>
-          <w:highlight w:val="white"/>
-        </w:rPr>
-        <w:t>all</w:t>
-      </w:r>
-      <w:proofErr w:type="spellEnd"/>
-      <w:r>
-        <w:rPr>
-          <w:b/>
-          <w:color w:val="414141"/>
-          <w:highlight w:val="white"/>
-        </w:rPr>
-        <w:t xml:space="preserve"> </w:t>
-      </w:r>
-      <w:proofErr w:type="spellStart"/>
-      <w:r>
-        <w:rPr>
-          <w:b/>
-          <w:color w:val="414141"/>
-          <w:highlight w:val="white"/>
-        </w:rPr>
-        <w:t>users</w:t>
-      </w:r>
-      <w:proofErr w:type="spellEnd"/>
-      <w:r>
-        <w:rPr>
-          <w:b/>
-          <w:color w:val="414141"/>
-          <w:highlight w:val="white"/>
-        </w:rPr>
-        <w:t xml:space="preserve"> (</w:t>
-      </w:r>
-      <w:proofErr w:type="spellStart"/>
-      <w:r>
-        <w:rPr>
-          <w:b/>
-          <w:color w:val="414141"/>
-          <w:highlight w:val="white"/>
-        </w:rPr>
-        <w:t>recommended</w:t>
-      </w:r>
-      <w:proofErr w:type="spellEnd"/>
-      <w:r>
-        <w:rPr>
-          <w:b/>
-          <w:color w:val="414141"/>
-          <w:highlight w:val="white"/>
-        </w:rPr>
-        <w:t>)</w:t>
-      </w:r>
-      <w:r>
-        <w:rPr>
-          <w:color w:val="414141"/>
-          <w:highlight w:val="white"/>
-        </w:rPr>
-        <w:t> y </w:t>
-      </w:r>
-      <w:proofErr w:type="spellStart"/>
-      <w:r>
-        <w:rPr>
-          <w:b/>
-          <w:color w:val="414141"/>
-          <w:highlight w:val="white"/>
-        </w:rPr>
-        <w:t>Add</w:t>
-      </w:r>
-      <w:proofErr w:type="spellEnd"/>
-      <w:r>
-        <w:rPr>
-          <w:b/>
-          <w:color w:val="414141"/>
-          <w:highlight w:val="white"/>
-        </w:rPr>
-        <w:t xml:space="preserve"> Python 3.6</w:t>
-      </w:r>
-      <w:r>
-        <w:rPr>
-          <w:color w:val="414141"/>
-          <w:highlight w:val="white"/>
-        </w:rPr>
-        <w:t> </w:t>
-      </w:r>
-      <w:proofErr w:type="spellStart"/>
-      <w:r>
-        <w:rPr>
-          <w:color w:val="414141"/>
-          <w:highlight w:val="white"/>
-        </w:rPr>
-        <w:t>to</w:t>
-      </w:r>
-      <w:proofErr w:type="spellEnd"/>
-      <w:r>
-        <w:rPr>
-          <w:color w:val="414141"/>
-          <w:highlight w:val="white"/>
-        </w:rPr>
-        <w:t> </w:t>
-      </w:r>
-      <w:r>
-        <w:rPr>
-          <w:b/>
-          <w:color w:val="414141"/>
-          <w:highlight w:val="white"/>
-        </w:rPr>
-        <w:t>PATH</w:t>
-      </w:r>
-      <w:r>
-        <w:rPr>
-          <w:color w:val="414141"/>
-          <w:highlight w:val="white"/>
-        </w:rPr>
-        <w:t>. Después, continuar seleccionando la opción </w:t>
-      </w:r>
-      <w:proofErr w:type="spellStart"/>
-      <w:r>
-        <w:rPr>
-          <w:b/>
-          <w:color w:val="414141"/>
-          <w:highlight w:val="white"/>
-        </w:rPr>
-        <w:t>Customize</w:t>
-      </w:r>
-      <w:proofErr w:type="spellEnd"/>
-      <w:r>
-        <w:rPr>
-          <w:b/>
-          <w:color w:val="414141"/>
-          <w:highlight w:val="white"/>
-        </w:rPr>
-        <w:t xml:space="preserve"> </w:t>
-      </w:r>
-      <w:proofErr w:type="spellStart"/>
-      <w:r>
-        <w:rPr>
-          <w:b/>
-          <w:color w:val="414141"/>
-          <w:highlight w:val="white"/>
-        </w:rPr>
-        <w:t>installation</w:t>
-      </w:r>
-      <w:proofErr w:type="spellEnd"/>
-      <w:r>
-        <w:rPr>
-          <w:b/>
-          <w:color w:val="414141"/>
-          <w:highlight w:val="white"/>
-        </w:rPr>
-        <w:t xml:space="preserve">. </w:t>
-      </w:r>
-      <w:proofErr w:type="spellStart"/>
-      <w:r>
-        <w:rPr>
-          <w:b/>
-          <w:color w:val="414141"/>
-          <w:highlight w:val="white"/>
-        </w:rPr>
-        <w:t>Choose</w:t>
-      </w:r>
-      <w:proofErr w:type="spellEnd"/>
-      <w:r>
-        <w:rPr>
-          <w:b/>
-          <w:color w:val="414141"/>
-          <w:highlight w:val="white"/>
-        </w:rPr>
-        <w:t xml:space="preserve"> </w:t>
-      </w:r>
-      <w:proofErr w:type="spellStart"/>
-      <w:r>
-        <w:rPr>
-          <w:b/>
-          <w:color w:val="414141"/>
-          <w:highlight w:val="white"/>
-        </w:rPr>
-        <w:t>Location</w:t>
-      </w:r>
-      <w:proofErr w:type="spellEnd"/>
-      <w:r>
-        <w:rPr>
-          <w:b/>
-          <w:color w:val="414141"/>
-          <w:highlight w:val="white"/>
-        </w:rPr>
-        <w:t xml:space="preserve"> and </w:t>
-      </w:r>
-      <w:proofErr w:type="spellStart"/>
-      <w:r>
-        <w:rPr>
-          <w:b/>
-          <w:color w:val="414141"/>
-          <w:highlight w:val="white"/>
-        </w:rPr>
-        <w:t>features</w:t>
-      </w:r>
-      <w:proofErr w:type="spellEnd"/>
+        <w:t>Customize installation. Choose Location and features</w:t>
+      </w:r>
     </w:p>
     <w:p>
       <w:pPr>
@@ -5134,16 +4689,8 @@
         <w:rPr>
           <w:color w:val="000000"/>
         </w:rPr>
-        <w:t xml:space="preserve">Desde el proyecto digitar en la flecha roja </w:t>
-      </w:r>
-      <w:proofErr w:type="spellStart"/>
-      <w:r>
-        <w:rPr>
-          <w:color w:val="000000"/>
-        </w:rPr>
-        <w:t>cmd</w:t>
-      </w:r>
-      <w:proofErr w:type="spellEnd"/>
+        <w:t>Desde el proyecto digitar en la flecha roja cmd</w:t>
+      </w:r>
     </w:p>
     <w:p>
       <w:pPr>
@@ -5427,37 +4974,12 @@
       <w:pPr>
         <w:jc w:val="center"/>
       </w:pPr>
-      <w:proofErr w:type="spellStart"/>
       <w:r>
         <w:rPr>
           <w:color w:val="202124"/>
           <w:highlight w:val="white"/>
         </w:rPr>
-        <w:t>pip</w:t>
-      </w:r>
-      <w:proofErr w:type="spellEnd"/>
-      <w:r>
-        <w:rPr>
-          <w:color w:val="202124"/>
-          <w:highlight w:val="white"/>
-        </w:rPr>
-        <w:t xml:space="preserve"> </w:t>
-      </w:r>
-      <w:proofErr w:type="spellStart"/>
-      <w:r>
-        <w:rPr>
-          <w:color w:val="202124"/>
-          <w:highlight w:val="white"/>
-        </w:rPr>
-        <w:t>install</w:t>
-      </w:r>
-      <w:proofErr w:type="spellEnd"/>
-      <w:r>
-        <w:rPr>
-          <w:color w:val="202124"/>
-          <w:highlight w:val="white"/>
-        </w:rPr>
-        <w:t> -r requirements.txt</w:t>
+        <w:t>pip install -r requirements.txt</w:t>
       </w:r>
     </w:p>
     <w:p>
@@ -5495,41 +5017,7 @@
         <w:rPr>
           <w:color w:val="000000"/>
         </w:rPr>
-        <w:t>Para la ejecución automática se hace doble</w:t>
-      </w:r>
-      <w:r>
-        <w:rPr>
-          <w:color w:val="000000"/>
-        </w:rPr>
-        <w:t xml:space="preserve"> -</w:t>
-      </w:r>
-      <w:proofErr w:type="spellStart"/>
-      <w:r>
-        <w:rPr>
-          <w:color w:val="000000"/>
-        </w:rPr>
-        <w:t>click</w:t>
-      </w:r>
-      <w:proofErr w:type="spellEnd"/>
-      <w:r>
-        <w:rPr>
-          <w:color w:val="000000"/>
-        </w:rPr>
-        <w:t xml:space="preserve"> al siguiente archivo, el cual devolverá los archivos que necesita las vistas de </w:t>
-      </w:r>
-      <w:proofErr w:type="spellStart"/>
-      <w:r>
-        <w:rPr>
-          <w:color w:val="000000"/>
-        </w:rPr>
-        <w:t>tableau</w:t>
-      </w:r>
-      <w:proofErr w:type="spellEnd"/>
-      <w:r>
-        <w:rPr>
-          <w:color w:val="000000"/>
-        </w:rPr>
-        <w:t>. Nota: el archivo se debe configurar con inicialmente con la ruta del Python instalado y finalmente la ruta del archivo “etl.py”. ver configuración script.</w:t>
+        <w:t>Para la ejecución automática se hace doble -click al siguiente archivo, el cual devolverá los archivos que necesita las vistas de tableau. Nota: el archivo se debe configurar con inicialmente con la ruta del Python instalado y finalmente la ruta del archivo “etl.py”. ver configuración script.</w:t>
       </w:r>
     </w:p>
     <w:p>
@@ -5566,22 +5054,8 @@
         <w:rPr>
           <w:color w:val="000000"/>
         </w:rPr>
-        <w:t>Scr</w:t>
-      </w:r>
-      <w:r>
-        <w:rPr>
-          <w:color w:val="000000"/>
-        </w:rPr>
-        <w:t xml:space="preserve">ipt de ejecución </w:t>
-      </w:r>
-      <w:proofErr w:type="spellStart"/>
-      <w:r>
-        <w:rPr>
-          <w:color w:val="000000"/>
-        </w:rPr>
-        <w:t>automatica</w:t>
-      </w:r>
-      <w:proofErr w:type="spellEnd"/>
+        <w:t>Script de ejecución automatica</w:t>
+      </w:r>
     </w:p>
     <w:p>
       <w:pPr>
@@ -5980,13 +5454,8 @@
       </w:pPr>
       <w:r>
         <w:lastRenderedPageBreak/>
-        <w:t xml:space="preserve">Ejecución en </w:t>
-      </w:r>
-      <w:proofErr w:type="spellStart"/>
-      <w:r>
-        <w:t>GoogleColabs</w:t>
-      </w:r>
-      <w:proofErr w:type="spellEnd"/>
+        <w:t>Ejecución en GoogleColabs</w:t>
+      </w:r>
     </w:p>
     <w:p/>
     <w:p>
@@ -5999,33 +5468,14 @@
         <w:jc w:val="both"/>
       </w:pPr>
       <w:r>
-        <w:t xml:space="preserve">Abrir </w:t>
-      </w:r>
-      <w:proofErr w:type="spellStart"/>
-      <w:r>
-        <w:t>github</w:t>
-      </w:r>
-      <w:proofErr w:type="spellEnd"/>
-      <w:r>
-        <w:t xml:space="preserve"> del proyecto y buscar el archivo “</w:t>
-      </w:r>
-      <w:proofErr w:type="spellStart"/>
-      <w:proofErr w:type="gramStart"/>
+        <w:t>Abrir github del proyecto y buscar el archivo “</w:t>
+      </w:r>
       <w:r>
         <w:rPr>
           <w:i/>
           <w:iCs/>
         </w:rPr>
-        <w:t>etl.ipynb</w:t>
-      </w:r>
-      <w:proofErr w:type="spellEnd"/>
-      <w:proofErr w:type="gramEnd"/>
-      <w:r>
-        <w:rPr>
-          <w:i/>
-          <w:iCs/>
-        </w:rPr>
-        <w:t>”</w:t>
+        <w:t>etl.ipynb”</w:t>
       </w:r>
       <w:r>
         <w:rPr>
@@ -6188,11 +5638,9 @@
       <w:r>
         <w:t>“</w:t>
       </w:r>
-      <w:proofErr w:type="spellStart"/>
       <w:r>
         <w:t>googlecolab</w:t>
       </w:r>
-      <w:proofErr w:type="spellEnd"/>
       <w:r>
         <w:t>”</w:t>
       </w:r>
@@ -6278,15 +5726,7 @@
         </w:numPr>
       </w:pPr>
       <w:r>
-        <w:t xml:space="preserve">Lo cual despliega la siguiente </w:t>
-      </w:r>
-      <w:proofErr w:type="gramStart"/>
-      <w:r>
-        <w:t>pestaña  en</w:t>
-      </w:r>
-      <w:proofErr w:type="gramEnd"/>
-      <w:r>
-        <w:t xml:space="preserve"> la cual es necesario actualizar la contraseña y el usuario en las flechas en rojo . Nota, las contraseñas no debería tener el signo @.</w:t>
+        <w:t>Lo cual despliega la siguiente pestaña  en la cual es necesario actualizar la contraseña y el usuario en las flechas en rojo . Nota, las contraseñas no debería tener el signo @.</w:t>
       </w:r>
     </w:p>
     <w:p>
@@ -6300,10 +5740,10 @@
         </w:rPr>
         <w:lastRenderedPageBreak/>
         <w:drawing>
-          <wp:inline distT="0" distB="0" distL="0" distR="0" wp14:anchorId="28E04976" wp14:editId="097C6C03">
-            <wp:extent cx="3074529" cy="2771775"/>
-            <wp:effectExtent l="0" t="0" r="0" b="0"/>
-            <wp:docPr id="7" name="Imagen 7"/>
+          <wp:inline distT="0" distB="0" distL="0" distR="0" wp14:anchorId="5270497F" wp14:editId="66E03C1E">
+            <wp:extent cx="4438578" cy="3990975"/>
+            <wp:effectExtent l="0" t="0" r="635" b="0"/>
+            <wp:docPr id="11" name="Imagen 11"/>
             <wp:cNvGraphicFramePr>
               <a:graphicFrameLocks xmlns:a="http://schemas.openxmlformats.org/drawingml/2006/main" noChangeAspect="1"/>
             </wp:cNvGraphicFramePr>
@@ -6311,12 +5751,12 @@
               <a:graphicData uri="http://schemas.openxmlformats.org/drawingml/2006/picture">
                 <pic:pic xmlns:pic="http://schemas.openxmlformats.org/drawingml/2006/picture">
                   <pic:nvPicPr>
-                    <pic:cNvPr id="0" name="Picture 12"/>
+                    <pic:cNvPr id="0" name="Picture 5"/>
                     <pic:cNvPicPr>
                       <a:picLocks noChangeAspect="1" noChangeArrowheads="1"/>
                     </pic:cNvPicPr>
                   </pic:nvPicPr>
-                  <pic:blipFill>
+                  <pic:blipFill rotWithShape="1">
                     <a:blip r:embed="rId55">
                       <a:extLst>
                         <a:ext uri="{28A0092B-C50C-407E-A947-70E740481C1C}">
@@ -6324,15 +5764,13 @@
                         </a:ext>
                       </a:extLst>
                     </a:blip>
-                    <a:srcRect/>
-                    <a:stretch>
-                      <a:fillRect/>
-                    </a:stretch>
+                    <a:srcRect r="4352" b="7899"/>
+                    <a:stretch/>
                   </pic:blipFill>
                   <pic:spPr bwMode="auto">
                     <a:xfrm>
                       <a:off x="0" y="0"/>
-                      <a:ext cx="3091175" cy="2786782"/>
+                      <a:ext cx="4449102" cy="4000437"/>
                     </a:xfrm>
                     <a:prstGeom prst="rect">
                       <a:avLst/>
@@ -6341,6 +5779,11 @@
                     <a:ln>
                       <a:noFill/>
                     </a:ln>
+                    <a:extLst>
+                      <a:ext uri="{53640926-AAD7-44D8-BBD7-CCE9431645EC}">
+                        <a14:shadowObscured xmlns:a14="http://schemas.microsoft.com/office/drawing/2010/main"/>
+                      </a:ext>
+                    </a:extLst>
                   </pic:spPr>
                 </pic:pic>
               </a:graphicData>
@@ -6682,14 +6125,8 @@
       <w:bookmarkStart w:id="11" w:name="_heading=h.3rdcrjn" w:colFirst="0" w:colLast="0"/>
       <w:bookmarkEnd w:id="11"/>
       <w:r>
-        <w:lastRenderedPageBreak/>
-        <w:t xml:space="preserve"> </w:t>
-      </w:r>
-      <w:proofErr w:type="spellStart"/>
-      <w:r>
-        <w:t>Tableau</w:t>
-      </w:r>
-      <w:proofErr w:type="spellEnd"/>
+        <w:t xml:space="preserve"> Tableau</w:t>
+      </w:r>
       <w:r>
         <w:br/>
       </w:r>
@@ -6835,10 +6272,7 @@
         <w:jc w:val="both"/>
       </w:pPr>
       <w:r>
-        <w:t>En caso de que la actualización no funcione se puede realizar editando la fuente de conexión lo que despliega la siguiente pantalla para seleccionar la</w:t>
-      </w:r>
-      <w:r>
-        <w:t xml:space="preserve"> fuente, la cual siempre va a ser resultado.csv, id_puntajes.csv y correlacion_variables.csv.</w:t>
+        <w:t>En caso de que la actualización no funcione se puede realizar editando la fuente de conexión lo que despliega la siguiente pantalla para seleccionar la fuente, la cual siempre va a ser resultado.csv, id_puntajes.csv y correlacion_variables.csv.</w:t>
       </w:r>
     </w:p>
     <w:p>
@@ -6910,6 +6344,7 @@
         <w:rPr>
           <w:color w:val="000000"/>
         </w:rPr>
+        <w:lastRenderedPageBreak/>
         <w:t>Parámetros: se crearon los siguientes 2 parámetros</w:t>
       </w:r>
     </w:p>
@@ -6948,7 +6383,6 @@
           <w:noProof/>
           <w:color w:val="000000"/>
         </w:rPr>
-        <w:lastRenderedPageBreak/>
         <w:drawing>
           <wp:inline distT="0" distB="0" distL="0" distR="0" wp14:anchorId="10A11000" wp14:editId="0DEF9A42">
             <wp:extent cx="1990725" cy="657225"/>
@@ -7146,15 +6580,7 @@
     </w:p>
     <w:p>
       <w:r>
-        <w:t xml:space="preserve">Se selecciona el parámetro, </w:t>
-      </w:r>
-      <w:proofErr w:type="spellStart"/>
-      <w:r>
-        <w:t>click</w:t>
-      </w:r>
-      <w:proofErr w:type="spellEnd"/>
-      <w:r>
-        <w:t xml:space="preserve"> derecho y editar como en la siguiente pantalla:</w:t>
+        <w:t>Se selecciona el parámetro, click derecho y editar como en la siguiente pantalla:</w:t>
       </w:r>
     </w:p>
     <w:p>
@@ -7334,15 +6760,7 @@
         <w:jc w:val="both"/>
       </w:pPr>
       <w:r>
-        <w:t xml:space="preserve">Para el parámetro &lt;Seleccionar </w:t>
-      </w:r>
-      <w:proofErr w:type="spellStart"/>
-      <w:r>
-        <w:t>actuacion</w:t>
-      </w:r>
-      <w:proofErr w:type="spellEnd"/>
-      <w:r>
-        <w:t>&gt; dar clic en Añadir valores desde, luego resultado y luego actuaciones y finalmente aceptar.</w:t>
+        <w:t>Para el parámetro &lt;Seleccionar actuacion&gt; dar clic en Añadir valores desde, luego resultado y luego actuaciones y finalmente aceptar.</w:t>
       </w:r>
     </w:p>
     <w:p>
@@ -7464,13 +6882,7 @@
         <w:rPr>
           <w:color w:val="000000"/>
         </w:rPr>
-        <w:t xml:space="preserve">Para actualizar los campos calculados dar clic en el campo y dar clic derecho, y clic en editar como </w:t>
-      </w:r>
-      <w:r>
-        <w:rPr>
-          <w:color w:val="000000"/>
-        </w:rPr>
-        <w:t>lo muestra la siguiente pantalla. Sale un recuadro donde hay que modificar el script que sale de la ejecución de la ETL.</w:t>
+        <w:t>Para actualizar los campos calculados dar clic en el campo y dar clic derecho, y clic en editar como lo muestra la siguiente pantalla. Sale un recuadro donde hay que modificar el script que sale de la ejecución de la ETL.</w:t>
       </w:r>
     </w:p>
     <w:p>
@@ -7493,21 +6905,7 @@
         <w:rPr>
           <w:color w:val="000000"/>
         </w:rPr>
-        <w:t xml:space="preserve">Para el campo calculado &lt;Seleccionar pregunta&gt; poner el script que se encuentra en el archivo </w:t>
-      </w:r>
-      <w:proofErr w:type="spellStart"/>
-      <w:r>
-        <w:rPr>
-          <w:color w:val="000000"/>
-        </w:rPr>
-        <w:t>txt</w:t>
-      </w:r>
-      <w:proofErr w:type="spellEnd"/>
-      <w:r>
-        <w:rPr>
-          <w:color w:val="000000"/>
-        </w:rPr>
-        <w:t xml:space="preserve">: </w:t>
+        <w:t xml:space="preserve">Para el campo calculado &lt;Seleccionar pregunta&gt; poner el script que se encuentra en el archivo txt: </w:t>
       </w:r>
       <w:r>
         <w:rPr>
@@ -7536,41 +6934,7 @@
         <w:rPr>
           <w:color w:val="000000"/>
         </w:rPr>
-        <w:t>Para el campo cal</w:t>
-      </w:r>
-      <w:r>
-        <w:rPr>
-          <w:color w:val="000000"/>
-        </w:rPr>
-        <w:t xml:space="preserve">culado &lt;Seleccionar </w:t>
-      </w:r>
-      <w:proofErr w:type="spellStart"/>
-      <w:r>
-        <w:rPr>
-          <w:color w:val="000000"/>
-        </w:rPr>
-        <w:t>actuacion</w:t>
-      </w:r>
-      <w:proofErr w:type="spellEnd"/>
-      <w:r>
-        <w:rPr>
-          <w:color w:val="000000"/>
-        </w:rPr>
-        <w:t xml:space="preserve">&gt; poner el script que se encuentra en el archivo </w:t>
-      </w:r>
-      <w:proofErr w:type="spellStart"/>
-      <w:r>
-        <w:rPr>
-          <w:color w:val="000000"/>
-        </w:rPr>
-        <w:t>txt</w:t>
-      </w:r>
-      <w:proofErr w:type="spellEnd"/>
-      <w:r>
-        <w:rPr>
-          <w:color w:val="000000"/>
-        </w:rPr>
-        <w:t xml:space="preserve">: </w:t>
+        <w:t xml:space="preserve">Para el campo calculado &lt;Seleccionar actuacion&gt; poner el script que se encuentra en el archivo txt: </w:t>
       </w:r>
       <w:r>
         <w:rPr>
@@ -9749,9 +9113,7 @@
       <w:tblStyleRowBandSize w:val="1"/>
       <w:tblStyleColBandSize w:val="1"/>
       <w:tblCellMar>
-        <w:top w:w="0" w:type="dxa"/>
         <w:left w:w="115" w:type="dxa"/>
-        <w:bottom w:w="0" w:type="dxa"/>
         <w:right w:w="115" w:type="dxa"/>
       </w:tblCellMar>
     </w:tblPr>
@@ -9762,9 +9124,7 @@
       <w:tblStyleRowBandSize w:val="1"/>
       <w:tblStyleColBandSize w:val="1"/>
       <w:tblCellMar>
-        <w:top w:w="0" w:type="dxa"/>
         <w:left w:w="115" w:type="dxa"/>
-        <w:bottom w:w="0" w:type="dxa"/>
         <w:right w:w="115" w:type="dxa"/>
       </w:tblCellMar>
     </w:tblPr>
@@ -9775,9 +9135,7 @@
       <w:tblStyleRowBandSize w:val="1"/>
       <w:tblStyleColBandSize w:val="1"/>
       <w:tblCellMar>
-        <w:top w:w="0" w:type="dxa"/>
         <w:left w:w="115" w:type="dxa"/>
-        <w:bottom w:w="0" w:type="dxa"/>
         <w:right w:w="115" w:type="dxa"/>
       </w:tblCellMar>
     </w:tblPr>

</xml_diff>

<commit_message>
finalizar docuemtnacion que tiene le paso a paso de la carga y descarga de los archivos usando google colabs
</commit_message>
<xml_diff>
--- a/documentacion/caramelo_escaso.docx
+++ b/documentacion/caramelo_escaso.docx
@@ -259,20 +259,14 @@
       <w:sdtContent>
         <w:p>
           <w:pPr>
-            <w:pBdr>
-              <w:top w:val="nil"/>
-              <w:left w:val="nil"/>
-              <w:bottom w:val="nil"/>
-              <w:right w:val="nil"/>
-              <w:between w:val="nil"/>
-            </w:pBdr>
+            <w:pStyle w:val="TDC2"/>
             <w:tabs>
-              <w:tab w:val="left" w:pos="440"/>
+              <w:tab w:val="left" w:pos="880"/>
               <w:tab w:val="right" w:pos="8828"/>
             </w:tabs>
-            <w:spacing w:after="100"/>
             <w:rPr>
-              <w:color w:val="000000"/>
+              <w:rFonts w:asciiTheme="minorHAnsi" w:eastAsiaTheme="minorEastAsia" w:hAnsiTheme="minorHAnsi" w:cstheme="minorBidi"/>
+              <w:noProof/>
             </w:rPr>
           </w:pPr>
           <w:r>
@@ -284,462 +278,919 @@
           <w:r>
             <w:fldChar w:fldCharType="separate"/>
           </w:r>
-          <w:hyperlink w:anchor="_heading=h.gjdgxs">
-            <w:r>
-              <w:rPr>
-                <w:color w:val="000000"/>
-              </w:rPr>
-              <w:t>1.</w:t>
-            </w:r>
-            <w:r>
-              <w:rPr>
-                <w:color w:val="000000"/>
+          <w:hyperlink w:anchor="_Toc62496795" w:history="1">
+            <w:r>
+              <w:rPr>
+                <w:rStyle w:val="Hipervnculo"/>
+                <w:noProof/>
+              </w:rPr>
+              <w:t>1.1.</w:t>
+            </w:r>
+            <w:r>
+              <w:rPr>
+                <w:rFonts w:asciiTheme="minorHAnsi" w:eastAsiaTheme="minorEastAsia" w:hAnsiTheme="minorHAnsi" w:cstheme="minorBidi"/>
+                <w:noProof/>
               </w:rPr>
               <w:tab/>
-              <w:t>Motivación de proyecto</w:t>
-            </w:r>
-            <w:r>
-              <w:rPr>
-                <w:color w:val="000000"/>
+            </w:r>
+            <w:r>
+              <w:rPr>
+                <w:rStyle w:val="Hipervnculo"/>
+                <w:noProof/>
+              </w:rPr>
+              <w:t>Determinar objetivos del proyecto</w:t>
+            </w:r>
+            <w:r>
+              <w:rPr>
+                <w:noProof/>
+                <w:webHidden/>
               </w:rPr>
               <w:tab/>
+            </w:r>
+            <w:r>
+              <w:rPr>
+                <w:noProof/>
+                <w:webHidden/>
+              </w:rPr>
+              <w:fldChar w:fldCharType="begin"/>
+            </w:r>
+            <w:r>
+              <w:rPr>
+                <w:noProof/>
+                <w:webHidden/>
+              </w:rPr>
+              <w:instrText xml:space="preserve"> PAGEREF _Toc62496795 \h </w:instrText>
+            </w:r>
+            <w:r>
+              <w:rPr>
+                <w:noProof/>
+                <w:webHidden/>
+              </w:rPr>
+            </w:r>
+            <w:r>
+              <w:rPr>
+                <w:noProof/>
+                <w:webHidden/>
+              </w:rPr>
+              <w:fldChar w:fldCharType="separate"/>
+            </w:r>
+            <w:r>
+              <w:rPr>
+                <w:noProof/>
+                <w:webHidden/>
+              </w:rPr>
               <w:t>3</w:t>
+            </w:r>
+            <w:r>
+              <w:rPr>
+                <w:noProof/>
+                <w:webHidden/>
+              </w:rPr>
+              <w:fldChar w:fldCharType="end"/>
             </w:r>
           </w:hyperlink>
         </w:p>
         <w:p>
           <w:pPr>
-            <w:pBdr>
-              <w:top w:val="nil"/>
-              <w:left w:val="nil"/>
-              <w:bottom w:val="nil"/>
-              <w:right w:val="nil"/>
-              <w:between w:val="nil"/>
-            </w:pBdr>
+            <w:pStyle w:val="TDC1"/>
+            <w:tabs>
+              <w:tab w:val="left" w:pos="440"/>
+              <w:tab w:val="right" w:pos="8828"/>
+            </w:tabs>
+            <w:rPr>
+              <w:rFonts w:asciiTheme="minorHAnsi" w:eastAsiaTheme="minorEastAsia" w:hAnsiTheme="minorHAnsi" w:cstheme="minorBidi"/>
+              <w:noProof/>
+            </w:rPr>
+          </w:pPr>
+          <w:hyperlink w:anchor="_Toc62496796" w:history="1">
+            <w:r>
+              <w:rPr>
+                <w:rStyle w:val="Hipervnculo"/>
+                <w:noProof/>
+              </w:rPr>
+              <w:t>2.</w:t>
+            </w:r>
+            <w:r>
+              <w:rPr>
+                <w:rFonts w:asciiTheme="minorHAnsi" w:eastAsiaTheme="minorEastAsia" w:hAnsiTheme="minorHAnsi" w:cstheme="minorBidi"/>
+                <w:noProof/>
+              </w:rPr>
+              <w:tab/>
+            </w:r>
+            <w:r>
+              <w:rPr>
+                <w:rStyle w:val="Hipervnculo"/>
+                <w:noProof/>
+              </w:rPr>
+              <w:t>Requisitos para la ETL</w:t>
+            </w:r>
+            <w:r>
+              <w:rPr>
+                <w:noProof/>
+                <w:webHidden/>
+              </w:rPr>
+              <w:tab/>
+            </w:r>
+            <w:r>
+              <w:rPr>
+                <w:noProof/>
+                <w:webHidden/>
+              </w:rPr>
+              <w:fldChar w:fldCharType="begin"/>
+            </w:r>
+            <w:r>
+              <w:rPr>
+                <w:noProof/>
+                <w:webHidden/>
+              </w:rPr>
+              <w:instrText xml:space="preserve"> PAGEREF _Toc62496796 \h </w:instrText>
+            </w:r>
+            <w:r>
+              <w:rPr>
+                <w:noProof/>
+                <w:webHidden/>
+              </w:rPr>
+            </w:r>
+            <w:r>
+              <w:rPr>
+                <w:noProof/>
+                <w:webHidden/>
+              </w:rPr>
+              <w:fldChar w:fldCharType="separate"/>
+            </w:r>
+            <w:r>
+              <w:rPr>
+                <w:noProof/>
+                <w:webHidden/>
+              </w:rPr>
+              <w:t>3</w:t>
+            </w:r>
+            <w:r>
+              <w:rPr>
+                <w:noProof/>
+                <w:webHidden/>
+              </w:rPr>
+              <w:fldChar w:fldCharType="end"/>
+            </w:r>
+          </w:hyperlink>
+        </w:p>
+        <w:p>
+          <w:pPr>
+            <w:pStyle w:val="TDC2"/>
             <w:tabs>
               <w:tab w:val="left" w:pos="880"/>
               <w:tab w:val="right" w:pos="8828"/>
             </w:tabs>
-            <w:spacing w:after="100"/>
-            <w:ind w:left="220"/>
             <w:rPr>
-              <w:color w:val="000000"/>
+              <w:rFonts w:asciiTheme="minorHAnsi" w:eastAsiaTheme="minorEastAsia" w:hAnsiTheme="minorHAnsi" w:cstheme="minorBidi"/>
+              <w:noProof/>
             </w:rPr>
           </w:pPr>
-          <w:hyperlink w:anchor="_heading=h.30j0zll">
-            <w:r>
-              <w:rPr>
-                <w:color w:val="000000"/>
-              </w:rPr>
-              <w:t>1.1.</w:t>
-            </w:r>
-            <w:r>
-              <w:rPr>
-                <w:color w:val="000000"/>
+          <w:hyperlink w:anchor="_Toc62496797" w:history="1">
+            <w:r>
+              <w:rPr>
+                <w:rStyle w:val="Hipervnculo"/>
+                <w:rFonts w:ascii="Cambria" w:eastAsia="Cambria" w:hAnsi="Cambria" w:cs="Cambria"/>
+                <w:noProof/>
+              </w:rPr>
+              <w:t>2.1.</w:t>
+            </w:r>
+            <w:r>
+              <w:rPr>
+                <w:rFonts w:asciiTheme="minorHAnsi" w:eastAsiaTheme="minorEastAsia" w:hAnsiTheme="minorHAnsi" w:cstheme="minorBidi"/>
+                <w:noProof/>
               </w:rPr>
               <w:tab/>
-              <w:t>Determinar objetivos del proyecto</w:t>
-            </w:r>
-            <w:r>
-              <w:rPr>
-                <w:color w:val="000000"/>
+            </w:r>
+            <w:r>
+              <w:rPr>
+                <w:rStyle w:val="Hipervnculo"/>
+                <w:rFonts w:ascii="Cambria" w:eastAsia="Cambria" w:hAnsi="Cambria" w:cs="Cambria"/>
+                <w:noProof/>
+              </w:rPr>
+              <w:t>Requisitos técnicos</w:t>
+            </w:r>
+            <w:r>
+              <w:rPr>
+                <w:noProof/>
+                <w:webHidden/>
               </w:rPr>
               <w:tab/>
+            </w:r>
+            <w:r>
+              <w:rPr>
+                <w:noProof/>
+                <w:webHidden/>
+              </w:rPr>
+              <w:fldChar w:fldCharType="begin"/>
+            </w:r>
+            <w:r>
+              <w:rPr>
+                <w:noProof/>
+                <w:webHidden/>
+              </w:rPr>
+              <w:instrText xml:space="preserve"> PAGEREF _Toc62496797 \h </w:instrText>
+            </w:r>
+            <w:r>
+              <w:rPr>
+                <w:noProof/>
+                <w:webHidden/>
+              </w:rPr>
+            </w:r>
+            <w:r>
+              <w:rPr>
+                <w:noProof/>
+                <w:webHidden/>
+              </w:rPr>
+              <w:fldChar w:fldCharType="separate"/>
+            </w:r>
+            <w:r>
+              <w:rPr>
+                <w:noProof/>
+                <w:webHidden/>
+              </w:rPr>
               <w:t>3</w:t>
+            </w:r>
+            <w:r>
+              <w:rPr>
+                <w:noProof/>
+                <w:webHidden/>
+              </w:rPr>
+              <w:fldChar w:fldCharType="end"/>
             </w:r>
           </w:hyperlink>
         </w:p>
         <w:p>
           <w:pPr>
-            <w:pBdr>
-              <w:top w:val="nil"/>
-              <w:left w:val="nil"/>
-              <w:bottom w:val="nil"/>
-              <w:right w:val="nil"/>
-              <w:between w:val="nil"/>
-            </w:pBdr>
+            <w:pStyle w:val="TDC2"/>
+            <w:tabs>
+              <w:tab w:val="left" w:pos="880"/>
+              <w:tab w:val="right" w:pos="8828"/>
+            </w:tabs>
+            <w:rPr>
+              <w:rFonts w:asciiTheme="minorHAnsi" w:eastAsiaTheme="minorEastAsia" w:hAnsiTheme="minorHAnsi" w:cstheme="minorBidi"/>
+              <w:noProof/>
+            </w:rPr>
+          </w:pPr>
+          <w:hyperlink w:anchor="_Toc62496798" w:history="1">
+            <w:r>
+              <w:rPr>
+                <w:rStyle w:val="Hipervnculo"/>
+                <w:noProof/>
+              </w:rPr>
+              <w:t>2.2.</w:t>
+            </w:r>
+            <w:r>
+              <w:rPr>
+                <w:rFonts w:asciiTheme="minorHAnsi" w:eastAsiaTheme="minorEastAsia" w:hAnsiTheme="minorHAnsi" w:cstheme="minorBidi"/>
+                <w:noProof/>
+              </w:rPr>
+              <w:tab/>
+            </w:r>
+            <w:r>
+              <w:rPr>
+                <w:rStyle w:val="Hipervnculo"/>
+                <w:noProof/>
+              </w:rPr>
+              <w:t>Requisitos funcionales</w:t>
+            </w:r>
+            <w:r>
+              <w:rPr>
+                <w:noProof/>
+                <w:webHidden/>
+              </w:rPr>
+              <w:tab/>
+            </w:r>
+            <w:r>
+              <w:rPr>
+                <w:noProof/>
+                <w:webHidden/>
+              </w:rPr>
+              <w:fldChar w:fldCharType="begin"/>
+            </w:r>
+            <w:r>
+              <w:rPr>
+                <w:noProof/>
+                <w:webHidden/>
+              </w:rPr>
+              <w:instrText xml:space="preserve"> PAGEREF _Toc62496798 \h </w:instrText>
+            </w:r>
+            <w:r>
+              <w:rPr>
+                <w:noProof/>
+                <w:webHidden/>
+              </w:rPr>
+            </w:r>
+            <w:r>
+              <w:rPr>
+                <w:noProof/>
+                <w:webHidden/>
+              </w:rPr>
+              <w:fldChar w:fldCharType="separate"/>
+            </w:r>
+            <w:r>
+              <w:rPr>
+                <w:noProof/>
+                <w:webHidden/>
+              </w:rPr>
+              <w:t>4</w:t>
+            </w:r>
+            <w:r>
+              <w:rPr>
+                <w:noProof/>
+                <w:webHidden/>
+              </w:rPr>
+              <w:fldChar w:fldCharType="end"/>
+            </w:r>
+          </w:hyperlink>
+        </w:p>
+        <w:p>
+          <w:pPr>
+            <w:pStyle w:val="TDC1"/>
             <w:tabs>
               <w:tab w:val="left" w:pos="440"/>
               <w:tab w:val="right" w:pos="8828"/>
             </w:tabs>
-            <w:spacing w:after="100"/>
             <w:rPr>
-              <w:color w:val="000000"/>
+              <w:rFonts w:asciiTheme="minorHAnsi" w:eastAsiaTheme="minorEastAsia" w:hAnsiTheme="minorHAnsi" w:cstheme="minorBidi"/>
+              <w:noProof/>
             </w:rPr>
           </w:pPr>
-          <w:hyperlink w:anchor="_heading=h.1fob9te">
-            <w:r>
-              <w:rPr>
-                <w:color w:val="000000"/>
-              </w:rPr>
-              <w:t>2.</w:t>
-            </w:r>
-            <w:r>
-              <w:rPr>
-                <w:color w:val="000000"/>
+          <w:hyperlink w:anchor="_Toc62496799" w:history="1">
+            <w:r>
+              <w:rPr>
+                <w:rStyle w:val="Hipervnculo"/>
+                <w:noProof/>
+              </w:rPr>
+              <w:t>3.</w:t>
+            </w:r>
+            <w:r>
+              <w:rPr>
+                <w:rFonts w:asciiTheme="minorHAnsi" w:eastAsiaTheme="minorEastAsia" w:hAnsiTheme="minorHAnsi" w:cstheme="minorBidi"/>
+                <w:noProof/>
               </w:rPr>
               <w:tab/>
-              <w:t>Requisitos para la ETL</w:t>
-            </w:r>
-            <w:r>
-              <w:rPr>
-                <w:color w:val="000000"/>
+            </w:r>
+            <w:r>
+              <w:rPr>
+                <w:rStyle w:val="Hipervnculo"/>
+                <w:noProof/>
+              </w:rPr>
+              <w:t>Ejecución</w:t>
+            </w:r>
+            <w:r>
+              <w:rPr>
+                <w:noProof/>
+                <w:webHidden/>
               </w:rPr>
               <w:tab/>
-              <w:t>3</w:t>
+            </w:r>
+            <w:r>
+              <w:rPr>
+                <w:noProof/>
+                <w:webHidden/>
+              </w:rPr>
+              <w:fldChar w:fldCharType="begin"/>
+            </w:r>
+            <w:r>
+              <w:rPr>
+                <w:noProof/>
+                <w:webHidden/>
+              </w:rPr>
+              <w:instrText xml:space="preserve"> PAGEREF _Toc62496799 \h </w:instrText>
+            </w:r>
+            <w:r>
+              <w:rPr>
+                <w:noProof/>
+                <w:webHidden/>
+              </w:rPr>
+            </w:r>
+            <w:r>
+              <w:rPr>
+                <w:noProof/>
+                <w:webHidden/>
+              </w:rPr>
+              <w:fldChar w:fldCharType="separate"/>
+            </w:r>
+            <w:r>
+              <w:rPr>
+                <w:noProof/>
+                <w:webHidden/>
+              </w:rPr>
+              <w:t>5</w:t>
+            </w:r>
+            <w:r>
+              <w:rPr>
+                <w:noProof/>
+                <w:webHidden/>
+              </w:rPr>
+              <w:fldChar w:fldCharType="end"/>
             </w:r>
           </w:hyperlink>
         </w:p>
         <w:p>
           <w:pPr>
-            <w:pBdr>
-              <w:top w:val="nil"/>
-              <w:left w:val="nil"/>
-              <w:bottom w:val="nil"/>
-              <w:right w:val="nil"/>
-              <w:between w:val="nil"/>
-            </w:pBdr>
+            <w:pStyle w:val="TDC2"/>
             <w:tabs>
               <w:tab w:val="left" w:pos="880"/>
               <w:tab w:val="right" w:pos="8828"/>
             </w:tabs>
-            <w:spacing w:after="100"/>
-            <w:ind w:left="220"/>
             <w:rPr>
-              <w:color w:val="000000"/>
+              <w:rFonts w:asciiTheme="minorHAnsi" w:eastAsiaTheme="minorEastAsia" w:hAnsiTheme="minorHAnsi" w:cstheme="minorBidi"/>
+              <w:noProof/>
             </w:rPr>
           </w:pPr>
-          <w:hyperlink w:anchor="_heading=h.3znysh7">
-            <w:r>
-              <w:rPr>
-                <w:color w:val="000000"/>
-              </w:rPr>
-              <w:t>2.1.</w:t>
-            </w:r>
-            <w:r>
-              <w:rPr>
-                <w:color w:val="000000"/>
+          <w:hyperlink w:anchor="_Toc62496800" w:history="1">
+            <w:r>
+              <w:rPr>
+                <w:rStyle w:val="Hipervnculo"/>
+                <w:noProof/>
+              </w:rPr>
+              <w:t>3.1.</w:t>
+            </w:r>
+            <w:r>
+              <w:rPr>
+                <w:rFonts w:asciiTheme="minorHAnsi" w:eastAsiaTheme="minorEastAsia" w:hAnsiTheme="minorHAnsi" w:cstheme="minorBidi"/>
+                <w:noProof/>
               </w:rPr>
               <w:tab/>
-              <w:t>Requisitos técnicos</w:t>
-            </w:r>
-            <w:r>
-              <w:rPr>
-                <w:color w:val="000000"/>
+            </w:r>
+            <w:r>
+              <w:rPr>
+                <w:rStyle w:val="Hipervnculo"/>
+                <w:noProof/>
+              </w:rPr>
+              <w:t>Estructura de carpetas</w:t>
+            </w:r>
+            <w:r>
+              <w:rPr>
+                <w:noProof/>
+                <w:webHidden/>
               </w:rPr>
               <w:tab/>
-              <w:t>3</w:t>
+            </w:r>
+            <w:r>
+              <w:rPr>
+                <w:noProof/>
+                <w:webHidden/>
+              </w:rPr>
+              <w:fldChar w:fldCharType="begin"/>
+            </w:r>
+            <w:r>
+              <w:rPr>
+                <w:noProof/>
+                <w:webHidden/>
+              </w:rPr>
+              <w:instrText xml:space="preserve"> PAGEREF _Toc62496800 \h </w:instrText>
+            </w:r>
+            <w:r>
+              <w:rPr>
+                <w:noProof/>
+                <w:webHidden/>
+              </w:rPr>
+            </w:r>
+            <w:r>
+              <w:rPr>
+                <w:noProof/>
+                <w:webHidden/>
+              </w:rPr>
+              <w:fldChar w:fldCharType="separate"/>
+            </w:r>
+            <w:r>
+              <w:rPr>
+                <w:noProof/>
+                <w:webHidden/>
+              </w:rPr>
+              <w:t>5</w:t>
+            </w:r>
+            <w:r>
+              <w:rPr>
+                <w:noProof/>
+                <w:webHidden/>
+              </w:rPr>
+              <w:fldChar w:fldCharType="end"/>
             </w:r>
           </w:hyperlink>
         </w:p>
         <w:p>
           <w:pPr>
-            <w:pBdr>
-              <w:top w:val="nil"/>
-              <w:left w:val="nil"/>
-              <w:bottom w:val="nil"/>
-              <w:right w:val="nil"/>
-              <w:between w:val="nil"/>
-            </w:pBdr>
+            <w:pStyle w:val="TDC2"/>
             <w:tabs>
               <w:tab w:val="left" w:pos="880"/>
               <w:tab w:val="right" w:pos="8828"/>
             </w:tabs>
-            <w:spacing w:after="100"/>
-            <w:ind w:left="220"/>
             <w:rPr>
-              <w:color w:val="000000"/>
+              <w:rFonts w:asciiTheme="minorHAnsi" w:eastAsiaTheme="minorEastAsia" w:hAnsiTheme="minorHAnsi" w:cstheme="minorBidi"/>
+              <w:noProof/>
             </w:rPr>
           </w:pPr>
-          <w:hyperlink w:anchor="_heading=h.2et92p0">
-            <w:r>
-              <w:rPr>
-                <w:color w:val="000000"/>
-              </w:rPr>
-              <w:t>2.2.</w:t>
-            </w:r>
-            <w:r>
-              <w:rPr>
-                <w:color w:val="000000"/>
+          <w:hyperlink w:anchor="_Toc62496801" w:history="1">
+            <w:r>
+              <w:rPr>
+                <w:rStyle w:val="Hipervnculo"/>
+                <w:noProof/>
+                <w:highlight w:val="white"/>
+              </w:rPr>
+              <w:t>3.2.</w:t>
+            </w:r>
+            <w:r>
+              <w:rPr>
+                <w:rFonts w:asciiTheme="minorHAnsi" w:eastAsiaTheme="minorEastAsia" w:hAnsiTheme="minorHAnsi" w:cstheme="minorBidi"/>
+                <w:noProof/>
               </w:rPr>
               <w:tab/>
-              <w:t>Requisitos funcionales</w:t>
-            </w:r>
-            <w:r>
-              <w:rPr>
-                <w:color w:val="000000"/>
+            </w:r>
+            <w:r>
+              <w:rPr>
+                <w:rStyle w:val="Hipervnculo"/>
+                <w:noProof/>
+                <w:highlight w:val="white"/>
+              </w:rPr>
+              <w:t>Instalación de Python</w:t>
+            </w:r>
+            <w:r>
+              <w:rPr>
+                <w:noProof/>
+                <w:webHidden/>
               </w:rPr>
               <w:tab/>
-              <w:t>4</w:t>
+            </w:r>
+            <w:r>
+              <w:rPr>
+                <w:noProof/>
+                <w:webHidden/>
+              </w:rPr>
+              <w:fldChar w:fldCharType="begin"/>
+            </w:r>
+            <w:r>
+              <w:rPr>
+                <w:noProof/>
+                <w:webHidden/>
+              </w:rPr>
+              <w:instrText xml:space="preserve"> PAGEREF _Toc62496801 \h </w:instrText>
+            </w:r>
+            <w:r>
+              <w:rPr>
+                <w:noProof/>
+                <w:webHidden/>
+              </w:rPr>
+            </w:r>
+            <w:r>
+              <w:rPr>
+                <w:noProof/>
+                <w:webHidden/>
+              </w:rPr>
+              <w:fldChar w:fldCharType="separate"/>
+            </w:r>
+            <w:r>
+              <w:rPr>
+                <w:noProof/>
+                <w:webHidden/>
+              </w:rPr>
+              <w:t>6</w:t>
+            </w:r>
+            <w:r>
+              <w:rPr>
+                <w:noProof/>
+                <w:webHidden/>
+              </w:rPr>
+              <w:fldChar w:fldCharType="end"/>
             </w:r>
           </w:hyperlink>
         </w:p>
         <w:p>
           <w:pPr>
-            <w:pBdr>
-              <w:top w:val="nil"/>
-              <w:left w:val="nil"/>
-              <w:bottom w:val="nil"/>
-              <w:right w:val="nil"/>
-              <w:between w:val="nil"/>
-            </w:pBdr>
+            <w:pStyle w:val="TDC2"/>
             <w:tabs>
-              <w:tab w:val="left" w:pos="440"/>
+              <w:tab w:val="left" w:pos="880"/>
               <w:tab w:val="right" w:pos="8828"/>
             </w:tabs>
-            <w:spacing w:after="100"/>
             <w:rPr>
-              <w:color w:val="000000"/>
+              <w:rFonts w:asciiTheme="minorHAnsi" w:eastAsiaTheme="minorEastAsia" w:hAnsiTheme="minorHAnsi" w:cstheme="minorBidi"/>
+              <w:noProof/>
             </w:rPr>
           </w:pPr>
-          <w:hyperlink w:anchor="_heading=h.3dy6vkm">
-            <w:r>
-              <w:rPr>
-                <w:color w:val="000000"/>
-              </w:rPr>
-              <w:t>3.</w:t>
-            </w:r>
-            <w:r>
-              <w:rPr>
-                <w:color w:val="000000"/>
+          <w:hyperlink w:anchor="_Toc62496802" w:history="1">
+            <w:r>
+              <w:rPr>
+                <w:rStyle w:val="Hipervnculo"/>
+                <w:noProof/>
+              </w:rPr>
+              <w:t>3.3.</w:t>
+            </w:r>
+            <w:r>
+              <w:rPr>
+                <w:rFonts w:asciiTheme="minorHAnsi" w:eastAsiaTheme="minorEastAsia" w:hAnsiTheme="minorHAnsi" w:cstheme="minorBidi"/>
+                <w:noProof/>
               </w:rPr>
               <w:tab/>
-              <w:t>Ejecución</w:t>
-            </w:r>
-            <w:r>
-              <w:rPr>
-                <w:color w:val="000000"/>
+            </w:r>
+            <w:r>
+              <w:rPr>
+                <w:rStyle w:val="Hipervnculo"/>
+                <w:noProof/>
+              </w:rPr>
+              <w:t>Instalar librerías</w:t>
+            </w:r>
+            <w:r>
+              <w:rPr>
+                <w:noProof/>
+                <w:webHidden/>
               </w:rPr>
               <w:tab/>
-              <w:t>5</w:t>
+            </w:r>
+            <w:r>
+              <w:rPr>
+                <w:noProof/>
+                <w:webHidden/>
+              </w:rPr>
+              <w:fldChar w:fldCharType="begin"/>
+            </w:r>
+            <w:r>
+              <w:rPr>
+                <w:noProof/>
+                <w:webHidden/>
+              </w:rPr>
+              <w:instrText xml:space="preserve"> PAGEREF _Toc62496802 \h </w:instrText>
+            </w:r>
+            <w:r>
+              <w:rPr>
+                <w:noProof/>
+                <w:webHidden/>
+              </w:rPr>
+            </w:r>
+            <w:r>
+              <w:rPr>
+                <w:noProof/>
+                <w:webHidden/>
+              </w:rPr>
+              <w:fldChar w:fldCharType="separate"/>
+            </w:r>
+            <w:r>
+              <w:rPr>
+                <w:noProof/>
+                <w:webHidden/>
+              </w:rPr>
+              <w:t>7</w:t>
+            </w:r>
+            <w:r>
+              <w:rPr>
+                <w:noProof/>
+                <w:webHidden/>
+              </w:rPr>
+              <w:fldChar w:fldCharType="end"/>
             </w:r>
           </w:hyperlink>
         </w:p>
         <w:p>
           <w:pPr>
-            <w:pBdr>
-              <w:top w:val="nil"/>
-              <w:left w:val="nil"/>
-              <w:bottom w:val="nil"/>
-              <w:right w:val="nil"/>
-              <w:between w:val="nil"/>
-            </w:pBdr>
+            <w:pStyle w:val="TDC2"/>
             <w:tabs>
               <w:tab w:val="left" w:pos="880"/>
               <w:tab w:val="right" w:pos="8828"/>
             </w:tabs>
-            <w:spacing w:after="100"/>
-            <w:ind w:left="220"/>
             <w:rPr>
-              <w:color w:val="000000"/>
+              <w:rFonts w:asciiTheme="minorHAnsi" w:eastAsiaTheme="minorEastAsia" w:hAnsiTheme="minorHAnsi" w:cstheme="minorBidi"/>
+              <w:noProof/>
             </w:rPr>
           </w:pPr>
-          <w:hyperlink w:anchor="_heading=h.1t3h5sf">
-            <w:r>
-              <w:rPr>
-                <w:color w:val="000000"/>
-              </w:rPr>
-              <w:t>3.1.</w:t>
-            </w:r>
-            <w:r>
-              <w:rPr>
-                <w:color w:val="000000"/>
+          <w:hyperlink w:anchor="_Toc62496803" w:history="1">
+            <w:r>
+              <w:rPr>
+                <w:rStyle w:val="Hipervnculo"/>
+                <w:noProof/>
+              </w:rPr>
+              <w:t>3.4.</w:t>
+            </w:r>
+            <w:r>
+              <w:rPr>
+                <w:rFonts w:asciiTheme="minorHAnsi" w:eastAsiaTheme="minorEastAsia" w:hAnsiTheme="minorHAnsi" w:cstheme="minorBidi"/>
+                <w:noProof/>
               </w:rPr>
               <w:tab/>
-              <w:t>Estructura de carpetas</w:t>
-            </w:r>
-            <w:r>
-              <w:rPr>
-                <w:color w:val="000000"/>
+            </w:r>
+            <w:r>
+              <w:rPr>
+                <w:rStyle w:val="Hipervnculo"/>
+                <w:noProof/>
+              </w:rPr>
+              <w:t>Ejecución automática</w:t>
+            </w:r>
+            <w:r>
+              <w:rPr>
+                <w:noProof/>
+                <w:webHidden/>
               </w:rPr>
               <w:tab/>
-              <w:t>5</w:t>
+            </w:r>
+            <w:r>
+              <w:rPr>
+                <w:noProof/>
+                <w:webHidden/>
+              </w:rPr>
+              <w:fldChar w:fldCharType="begin"/>
+            </w:r>
+            <w:r>
+              <w:rPr>
+                <w:noProof/>
+                <w:webHidden/>
+              </w:rPr>
+              <w:instrText xml:space="preserve"> PAGEREF _Toc62496803 \h </w:instrText>
+            </w:r>
+            <w:r>
+              <w:rPr>
+                <w:noProof/>
+                <w:webHidden/>
+              </w:rPr>
+            </w:r>
+            <w:r>
+              <w:rPr>
+                <w:noProof/>
+                <w:webHidden/>
+              </w:rPr>
+              <w:fldChar w:fldCharType="separate"/>
+            </w:r>
+            <w:r>
+              <w:rPr>
+                <w:noProof/>
+                <w:webHidden/>
+              </w:rPr>
+              <w:t>8</w:t>
+            </w:r>
+            <w:r>
+              <w:rPr>
+                <w:noProof/>
+                <w:webHidden/>
+              </w:rPr>
+              <w:fldChar w:fldCharType="end"/>
             </w:r>
           </w:hyperlink>
         </w:p>
         <w:p>
           <w:pPr>
-            <w:pBdr>
-              <w:top w:val="nil"/>
-              <w:left w:val="nil"/>
-              <w:bottom w:val="nil"/>
-              <w:right w:val="nil"/>
-              <w:between w:val="nil"/>
-            </w:pBdr>
+            <w:pStyle w:val="TDC2"/>
             <w:tabs>
               <w:tab w:val="left" w:pos="880"/>
               <w:tab w:val="right" w:pos="8828"/>
             </w:tabs>
-            <w:spacing w:after="100"/>
-            <w:ind w:left="220"/>
             <w:rPr>
-              <w:color w:val="000000"/>
+              <w:rFonts w:asciiTheme="minorHAnsi" w:eastAsiaTheme="minorEastAsia" w:hAnsiTheme="minorHAnsi" w:cstheme="minorBidi"/>
+              <w:noProof/>
             </w:rPr>
           </w:pPr>
-          <w:hyperlink w:anchor="_heading=h.4d34og8">
-            <w:r>
-              <w:rPr>
-                <w:color w:val="000000"/>
-              </w:rPr>
-              <w:t>3.2.</w:t>
-            </w:r>
-            <w:r>
-              <w:rPr>
-                <w:color w:val="000000"/>
+          <w:hyperlink w:anchor="_Toc62496804" w:history="1">
+            <w:r>
+              <w:rPr>
+                <w:rStyle w:val="Hipervnculo"/>
+                <w:noProof/>
+              </w:rPr>
+              <w:t>3.5.</w:t>
+            </w:r>
+            <w:r>
+              <w:rPr>
+                <w:rFonts w:asciiTheme="minorHAnsi" w:eastAsiaTheme="minorEastAsia" w:hAnsiTheme="minorHAnsi" w:cstheme="minorBidi"/>
+                <w:noProof/>
               </w:rPr>
               <w:tab/>
             </w:r>
+            <w:r>
+              <w:rPr>
+                <w:rStyle w:val="Hipervnculo"/>
+                <w:noProof/>
+              </w:rPr>
+              <w:t>Ejecución en GoogleColabs</w:t>
+            </w:r>
+            <w:r>
+              <w:rPr>
+                <w:noProof/>
+                <w:webHidden/>
+              </w:rPr>
+              <w:tab/>
+            </w:r>
+            <w:r>
+              <w:rPr>
+                <w:noProof/>
+                <w:webHidden/>
+              </w:rPr>
+              <w:fldChar w:fldCharType="begin"/>
+            </w:r>
+            <w:r>
+              <w:rPr>
+                <w:noProof/>
+                <w:webHidden/>
+              </w:rPr>
+              <w:instrText xml:space="preserve"> PAGEREF _Toc62496804 \h </w:instrText>
+            </w:r>
+            <w:r>
+              <w:rPr>
+                <w:noProof/>
+                <w:webHidden/>
+              </w:rPr>
+            </w:r>
+            <w:r>
+              <w:rPr>
+                <w:noProof/>
+                <w:webHidden/>
+              </w:rPr>
+              <w:fldChar w:fldCharType="separate"/>
+            </w:r>
+            <w:r>
+              <w:rPr>
+                <w:noProof/>
+                <w:webHidden/>
+              </w:rPr>
+              <w:t>9</w:t>
+            </w:r>
+            <w:r>
+              <w:rPr>
+                <w:noProof/>
+                <w:webHidden/>
+              </w:rPr>
+              <w:fldChar w:fldCharType="end"/>
+            </w:r>
           </w:hyperlink>
-          <w:r>
-            <w:fldChar w:fldCharType="begin"/>
-          </w:r>
-          <w:r>
-            <w:instrText xml:space="preserve"> PAGEREF _heading=h.4d34og8 \h </w:instrText>
-          </w:r>
-          <w:r>
-            <w:fldChar w:fldCharType="separate"/>
-          </w:r>
-          <w:r>
-            <w:rPr>
-              <w:color w:val="000000"/>
-              <w:highlight w:val="white"/>
-            </w:rPr>
-            <w:t>Instalación de Python</w:t>
-          </w:r>
-          <w:r>
-            <w:rPr>
-              <w:color w:val="000000"/>
-            </w:rPr>
-            <w:tab/>
-            <w:t>6</w:t>
-          </w:r>
-          <w:r>
-            <w:fldChar w:fldCharType="end"/>
-          </w:r>
         </w:p>
         <w:p>
           <w:pPr>
-            <w:pBdr>
-              <w:top w:val="nil"/>
-              <w:left w:val="nil"/>
-              <w:bottom w:val="nil"/>
-              <w:right w:val="nil"/>
-              <w:between w:val="nil"/>
-            </w:pBdr>
+            <w:pStyle w:val="TDC2"/>
             <w:tabs>
               <w:tab w:val="left" w:pos="880"/>
               <w:tab w:val="right" w:pos="8828"/>
             </w:tabs>
-            <w:spacing w:after="100"/>
-            <w:ind w:left="220"/>
             <w:rPr>
-              <w:color w:val="000000"/>
+              <w:rFonts w:asciiTheme="minorHAnsi" w:eastAsiaTheme="minorEastAsia" w:hAnsiTheme="minorHAnsi" w:cstheme="minorBidi"/>
+              <w:noProof/>
             </w:rPr>
           </w:pPr>
-          <w:hyperlink w:anchor="_heading=h.2s8eyo1">
-            <w:r>
-              <w:rPr>
-                <w:color w:val="000000"/>
-              </w:rPr>
-              <w:t>3.3.</w:t>
-            </w:r>
-            <w:r>
-              <w:rPr>
-                <w:color w:val="000000"/>
+          <w:hyperlink w:anchor="_Toc62496805" w:history="1">
+            <w:r>
+              <w:rPr>
+                <w:rStyle w:val="Hipervnculo"/>
+                <w:noProof/>
+              </w:rPr>
+              <w:t>3.6.</w:t>
+            </w:r>
+            <w:r>
+              <w:rPr>
+                <w:rFonts w:asciiTheme="minorHAnsi" w:eastAsiaTheme="minorEastAsia" w:hAnsiTheme="minorHAnsi" w:cstheme="minorBidi"/>
+                <w:noProof/>
               </w:rPr>
               <w:tab/>
-              <w:t>Instalar librerías</w:t>
-            </w:r>
-            <w:r>
-              <w:rPr>
-                <w:color w:val="000000"/>
+            </w:r>
+            <w:r>
+              <w:rPr>
+                <w:rStyle w:val="Hipervnculo"/>
+                <w:noProof/>
+              </w:rPr>
+              <w:t>Tableau</w:t>
+            </w:r>
+            <w:r>
+              <w:rPr>
+                <w:noProof/>
+                <w:webHidden/>
               </w:rPr>
               <w:tab/>
-              <w:t>7</w:t>
-            </w:r>
-          </w:hyperlink>
-        </w:p>
-        <w:p>
-          <w:pPr>
-            <w:pBdr>
-              <w:top w:val="nil"/>
-              <w:left w:val="nil"/>
-              <w:bottom w:val="nil"/>
-              <w:right w:val="nil"/>
-              <w:between w:val="nil"/>
-            </w:pBdr>
-            <w:tabs>
-              <w:tab w:val="left" w:pos="880"/>
-              <w:tab w:val="right" w:pos="8828"/>
-            </w:tabs>
-            <w:spacing w:after="100"/>
-            <w:ind w:left="220"/>
-            <w:rPr>
-              <w:color w:val="000000"/>
-            </w:rPr>
-          </w:pPr>
-          <w:hyperlink w:anchor="_heading=h.17dp8vu">
-            <w:r>
-              <w:rPr>
-                <w:color w:val="000000"/>
-              </w:rPr>
-              <w:t>3.4.</w:t>
-            </w:r>
-            <w:r>
-              <w:rPr>
-                <w:color w:val="000000"/>
-              </w:rPr>
-              <w:tab/>
-              <w:t>Ejecución automática</w:t>
-            </w:r>
-            <w:r>
-              <w:rPr>
-                <w:color w:val="000000"/>
-              </w:rPr>
-              <w:tab/>
-              <w:t>8</w:t>
-            </w:r>
-          </w:hyperlink>
-        </w:p>
-        <w:p>
-          <w:pPr>
-            <w:pBdr>
-              <w:top w:val="nil"/>
-              <w:left w:val="nil"/>
-              <w:bottom w:val="nil"/>
-              <w:right w:val="nil"/>
-              <w:between w:val="nil"/>
-            </w:pBdr>
-            <w:tabs>
-              <w:tab w:val="left" w:pos="880"/>
-              <w:tab w:val="right" w:pos="8828"/>
-            </w:tabs>
-            <w:spacing w:after="100"/>
-            <w:ind w:left="220"/>
-            <w:rPr>
-              <w:color w:val="000000"/>
-            </w:rPr>
-          </w:pPr>
-          <w:hyperlink w:anchor="_heading=h.3rdcrjn">
-            <w:r>
-              <w:rPr>
-                <w:color w:val="000000"/>
-              </w:rPr>
-              <w:t>3.5.</w:t>
-            </w:r>
-            <w:r>
-              <w:rPr>
-                <w:color w:val="000000"/>
-              </w:rPr>
-              <w:tab/>
-              <w:t>Tableau</w:t>
-            </w:r>
-            <w:r>
-              <w:rPr>
-                <w:color w:val="000000"/>
-              </w:rPr>
-              <w:tab/>
-              <w:t>9</w:t>
+            </w:r>
+            <w:r>
+              <w:rPr>
+                <w:noProof/>
+                <w:webHidden/>
+              </w:rPr>
+              <w:fldChar w:fldCharType="begin"/>
+            </w:r>
+            <w:r>
+              <w:rPr>
+                <w:noProof/>
+                <w:webHidden/>
+              </w:rPr>
+              <w:instrText xml:space="preserve"> PAGEREF _Toc62496805 \h </w:instrText>
+            </w:r>
+            <w:r>
+              <w:rPr>
+                <w:noProof/>
+                <w:webHidden/>
+              </w:rPr>
+            </w:r>
+            <w:r>
+              <w:rPr>
+                <w:noProof/>
+                <w:webHidden/>
+              </w:rPr>
+              <w:fldChar w:fldCharType="separate"/>
+            </w:r>
+            <w:r>
+              <w:rPr>
+                <w:noProof/>
+                <w:webHidden/>
+              </w:rPr>
+              <w:t>11</w:t>
+            </w:r>
+            <w:r>
+              <w:rPr>
+                <w:noProof/>
+                <w:webHidden/>
+              </w:rPr>
+              <w:fldChar w:fldCharType="end"/>
             </w:r>
           </w:hyperlink>
         </w:p>
@@ -878,8 +1329,6 @@
           <w:szCs w:val="28"/>
         </w:rPr>
       </w:pPr>
-      <w:bookmarkStart w:id="0" w:name="_heading=h.gjdgxs" w:colFirst="0" w:colLast="0"/>
-      <w:bookmarkEnd w:id="0"/>
       <w:r>
         <w:rPr>
           <w:rFonts w:ascii="Cambria" w:eastAsia="Cambria" w:hAnsi="Cambria" w:cs="Cambria"/>
@@ -937,11 +1386,11 @@
         <w:spacing w:line="240" w:lineRule="auto"/>
         <w:jc w:val="both"/>
       </w:pPr>
-      <w:bookmarkStart w:id="1" w:name="_heading=h.30j0zll" w:colFirst="0" w:colLast="0"/>
-      <w:bookmarkEnd w:id="1"/>
+      <w:bookmarkStart w:id="0" w:name="_Toc62496795"/>
       <w:r>
         <w:t>Determinar objetivos del proyecto</w:t>
       </w:r>
+      <w:bookmarkEnd w:id="0"/>
     </w:p>
     <w:p/>
     <w:p>
@@ -964,7 +1413,77 @@
         <w:rPr>
           <w:color w:val="000000"/>
         </w:rPr>
-        <w:t>Realizar módulo de automatización en python que nos permita ejecutar el ETL (Extraction, Transformation and Loading), de los insumos que se requieren para la vista en Tableau.</w:t>
+        <w:t xml:space="preserve">Realizar módulo de automatización en </w:t>
+      </w:r>
+      <w:proofErr w:type="spellStart"/>
+      <w:r>
+        <w:rPr>
+          <w:color w:val="000000"/>
+        </w:rPr>
+        <w:t>python</w:t>
+      </w:r>
+      <w:proofErr w:type="spellEnd"/>
+      <w:r>
+        <w:rPr>
+          <w:color w:val="000000"/>
+        </w:rPr>
+        <w:t xml:space="preserve"> que nos permita ejecutar el ETL (</w:t>
+      </w:r>
+      <w:proofErr w:type="spellStart"/>
+      <w:r>
+        <w:rPr>
+          <w:color w:val="000000"/>
+        </w:rPr>
+        <w:t>Extraction</w:t>
+      </w:r>
+      <w:proofErr w:type="spellEnd"/>
+      <w:r>
+        <w:rPr>
+          <w:color w:val="000000"/>
+        </w:rPr>
+        <w:t xml:space="preserve">, </w:t>
+      </w:r>
+      <w:proofErr w:type="spellStart"/>
+      <w:r>
+        <w:rPr>
+          <w:color w:val="000000"/>
+        </w:rPr>
+        <w:t>Transformation</w:t>
+      </w:r>
+      <w:proofErr w:type="spellEnd"/>
+      <w:r>
+        <w:rPr>
+          <w:color w:val="000000"/>
+        </w:rPr>
+        <w:t xml:space="preserve"> and </w:t>
+      </w:r>
+      <w:proofErr w:type="spellStart"/>
+      <w:r>
+        <w:rPr>
+          <w:color w:val="000000"/>
+        </w:rPr>
+        <w:t>Loading</w:t>
+      </w:r>
+      <w:proofErr w:type="spellEnd"/>
+      <w:r>
+        <w:rPr>
+          <w:color w:val="000000"/>
+        </w:rPr>
+        <w:t xml:space="preserve">), de los insumos que se requieren para la vista en </w:t>
+      </w:r>
+      <w:proofErr w:type="spellStart"/>
+      <w:r>
+        <w:rPr>
+          <w:color w:val="000000"/>
+        </w:rPr>
+        <w:t>Tableau</w:t>
+      </w:r>
+      <w:proofErr w:type="spellEnd"/>
+      <w:r>
+        <w:rPr>
+          <w:color w:val="000000"/>
+        </w:rPr>
+        <w:t>.</w:t>
       </w:r>
     </w:p>
     <w:p>
@@ -986,7 +1505,35 @@
         <w:rPr>
           <w:color w:val="000000"/>
         </w:rPr>
-        <w:t>Implementar tablero de control que permita visualizar de forma grafica e interactiva los resultados de la encuesta para identificar insights.</w:t>
+        <w:t xml:space="preserve">Implementar tablero de control que permita visualizar de forma </w:t>
+      </w:r>
+      <w:proofErr w:type="spellStart"/>
+      <w:r>
+        <w:rPr>
+          <w:color w:val="000000"/>
+        </w:rPr>
+        <w:t>grafica</w:t>
+      </w:r>
+      <w:proofErr w:type="spellEnd"/>
+      <w:r>
+        <w:rPr>
+          <w:color w:val="000000"/>
+        </w:rPr>
+        <w:t xml:space="preserve"> e interactiva los resultados de la encuesta para identificar </w:t>
+      </w:r>
+      <w:proofErr w:type="spellStart"/>
+      <w:r>
+        <w:rPr>
+          <w:color w:val="000000"/>
+        </w:rPr>
+        <w:t>insights</w:t>
+      </w:r>
+      <w:proofErr w:type="spellEnd"/>
+      <w:r>
+        <w:rPr>
+          <w:color w:val="000000"/>
+        </w:rPr>
+        <w:t>.</w:t>
       </w:r>
     </w:p>
     <w:p>
@@ -997,11 +1544,11 @@
           <w:numId w:val="7"/>
         </w:numPr>
       </w:pPr>
-      <w:bookmarkStart w:id="2" w:name="_heading=h.1fob9te" w:colFirst="0" w:colLast="0"/>
-      <w:bookmarkEnd w:id="2"/>
+      <w:bookmarkStart w:id="1" w:name="_Toc62496796"/>
       <w:r>
         <w:t>Requisitos para la ETL</w:t>
       </w:r>
+      <w:bookmarkEnd w:id="1"/>
     </w:p>
     <w:p/>
     <w:p>
@@ -1026,14 +1573,21 @@
           <w:color w:val="4F81BD"/>
         </w:rPr>
       </w:pPr>
-      <w:bookmarkStart w:id="3" w:name="_heading=h.3znysh7" w:colFirst="0" w:colLast="0"/>
-      <w:bookmarkEnd w:id="3"/>
+      <w:bookmarkStart w:id="2" w:name="_Toc62496797"/>
       <w:r>
         <w:rPr>
           <w:rFonts w:ascii="Cambria" w:eastAsia="Cambria" w:hAnsi="Cambria" w:cs="Cambria"/>
           <w:color w:val="4F81BD"/>
         </w:rPr>
-        <w:t xml:space="preserve">Requisitos técnicos </w:t>
+        <w:t>Requisitos técnicos</w:t>
+      </w:r>
+      <w:bookmarkEnd w:id="2"/>
+      <w:r>
+        <w:rPr>
+          <w:rFonts w:ascii="Cambria" w:eastAsia="Cambria" w:hAnsi="Cambria" w:cs="Cambria"/>
+          <w:color w:val="4F81BD"/>
+        </w:rPr>
+        <w:t xml:space="preserve"> </w:t>
       </w:r>
     </w:p>
     <w:p/>
@@ -1092,11 +1646,19 @@
         </w:pBdr>
         <w:spacing w:after="0"/>
       </w:pPr>
-      <w:r>
-        <w:rPr>
-          <w:color w:val="000000"/>
-        </w:rPr>
-        <w:t>pip = 20.3.3</w:t>
+      <w:proofErr w:type="spellStart"/>
+      <w:r>
+        <w:rPr>
+          <w:color w:val="000000"/>
+        </w:rPr>
+        <w:t>pip</w:t>
+      </w:r>
+      <w:proofErr w:type="spellEnd"/>
+      <w:r>
+        <w:rPr>
+          <w:color w:val="000000"/>
+        </w:rPr>
+        <w:t xml:space="preserve"> = 20.3.3</w:t>
       </w:r>
     </w:p>
     <w:p>
@@ -1136,11 +1698,19 @@
         </w:pBdr>
         <w:spacing w:after="0"/>
       </w:pPr>
-      <w:r>
-        <w:rPr>
-          <w:color w:val="000000"/>
-        </w:rPr>
-        <w:t>numpy = 1.16.6</w:t>
+      <w:proofErr w:type="spellStart"/>
+      <w:r>
+        <w:rPr>
+          <w:color w:val="000000"/>
+        </w:rPr>
+        <w:t>numpy</w:t>
+      </w:r>
+      <w:proofErr w:type="spellEnd"/>
+      <w:r>
+        <w:rPr>
+          <w:color w:val="000000"/>
+        </w:rPr>
+        <w:t xml:space="preserve"> = 1.16.6</w:t>
       </w:r>
     </w:p>
     <w:p>
@@ -1158,11 +1728,19 @@
         </w:pBdr>
         <w:spacing w:after="0"/>
       </w:pPr>
-      <w:r>
-        <w:rPr>
-          <w:color w:val="000000"/>
-        </w:rPr>
-        <w:t>scipy 1.3.3</w:t>
+      <w:proofErr w:type="spellStart"/>
+      <w:r>
+        <w:rPr>
+          <w:color w:val="000000"/>
+        </w:rPr>
+        <w:t>scipy</w:t>
+      </w:r>
+      <w:proofErr w:type="spellEnd"/>
+      <w:r>
+        <w:rPr>
+          <w:color w:val="000000"/>
+        </w:rPr>
+        <w:t xml:space="preserve"> 1.3.3</w:t>
       </w:r>
     </w:p>
     <w:p>
@@ -1179,12 +1757,14 @@
           <w:between w:val="nil"/>
         </w:pBdr>
       </w:pPr>
+      <w:proofErr w:type="spellStart"/>
       <w:r>
         <w:rPr>
           <w:color w:val="000000"/>
         </w:rPr>
         <w:t>Tableau</w:t>
       </w:r>
+      <w:proofErr w:type="spellEnd"/>
     </w:p>
     <w:p>
       <w:pPr>
@@ -1194,12 +1774,12 @@
           <w:numId w:val="7"/>
         </w:numPr>
       </w:pPr>
-      <w:bookmarkStart w:id="4" w:name="_heading=h.2et92p0" w:colFirst="0" w:colLast="0"/>
-      <w:bookmarkEnd w:id="4"/>
+      <w:bookmarkStart w:id="3" w:name="_Toc62496798"/>
       <w:r>
         <w:lastRenderedPageBreak/>
         <w:t>Requisitos funcionales</w:t>
       </w:r>
+      <w:bookmarkEnd w:id="3"/>
     </w:p>
     <w:p/>
     <w:p>
@@ -1281,7 +1861,7 @@
           <v:shape id="_x0000_i1025" type="#_x0000_t75" style="width:76.5pt;height:49.5pt" o:ole="">
             <v:imagedata r:id="rId8" o:title=""/>
           </v:shape>
-          <o:OLEObject Type="Embed" ProgID="Excel.Sheet.12" ShapeID="_x0000_i1025" DrawAspect="Icon" ObjectID="_1673108778" r:id="rId9"/>
+          <o:OLEObject Type="Embed" ProgID="Excel.Sheet.12" ShapeID="_x0000_i1025" DrawAspect="Icon" ObjectID="_1673109539" r:id="rId9"/>
         </w:object>
       </w:r>
     </w:p>
@@ -1332,7 +1912,7 @@
           <v:shape id="_x0000_i1026" type="#_x0000_t75" style="width:76.5pt;height:49.5pt" o:ole="">
             <v:imagedata r:id="rId10" o:title=""/>
           </v:shape>
-          <o:OLEObject Type="Embed" ProgID="Excel.Sheet.12" ShapeID="_x0000_i1026" DrawAspect="Icon" ObjectID="_1673108779" r:id="rId11"/>
+          <o:OLEObject Type="Embed" ProgID="Excel.Sheet.12" ShapeID="_x0000_i1026" DrawAspect="Icon" ObjectID="_1673109540" r:id="rId11"/>
         </w:object>
       </w:r>
     </w:p>
@@ -1375,8 +1955,8 @@
         <w:t xml:space="preserve"> la cual está compuesta por las preguntas en las columnas y las respuestas en las filas y el identificador del cliente, ver archivo a continuación. Nota, definir la estructura de los identificadores.</w:t>
       </w:r>
     </w:p>
-    <w:bookmarkStart w:id="5" w:name="_heading=h.tyjcwt" w:colFirst="0" w:colLast="0"/>
-    <w:bookmarkEnd w:id="5"/>
+    <w:bookmarkStart w:id="4" w:name="_heading=h.tyjcwt" w:colFirst="0" w:colLast="0"/>
+    <w:bookmarkEnd w:id="4"/>
     <w:p>
       <w:pPr>
         <w:jc w:val="center"/>
@@ -1386,7 +1966,7 @@
           <v:shape id="_x0000_i1027" type="#_x0000_t75" style="width:76.5pt;height:49.5pt" o:ole="">
             <v:imagedata r:id="rId12" o:title=""/>
           </v:shape>
-          <o:OLEObject Type="Embed" ProgID="Excel.Sheet.12" ShapeID="_x0000_i1027" DrawAspect="Icon" ObjectID="_1673108780" r:id="rId13"/>
+          <o:OLEObject Type="Embed" ProgID="Excel.Sheet.12" ShapeID="_x0000_i1027" DrawAspect="Icon" ObjectID="_1673109541" r:id="rId13"/>
         </w:object>
       </w:r>
     </w:p>
@@ -1410,7 +1990,7 @@
           <v:shape id="_x0000_i1028" type="#_x0000_t75" style="width:76.5pt;height:49.5pt" o:ole="">
             <v:imagedata r:id="rId15" o:title=""/>
           </v:shape>
-          <o:OLEObject Type="Embed" ProgID="Excel.Sheet.12" ShapeID="_x0000_i1028" DrawAspect="Icon" ObjectID="_1673108781" r:id="rId16"/>
+          <o:OLEObject Type="Embed" ProgID="Excel.Sheet.12" ShapeID="_x0000_i1028" DrawAspect="Icon" ObjectID="_1673109542" r:id="rId16"/>
         </w:object>
       </w:r>
     </w:p>
@@ -1422,12 +2002,12 @@
           <w:numId w:val="7"/>
         </w:numPr>
       </w:pPr>
-      <w:bookmarkStart w:id="6" w:name="_heading=h.3dy6vkm" w:colFirst="0" w:colLast="0"/>
-      <w:bookmarkEnd w:id="6"/>
+      <w:bookmarkStart w:id="5" w:name="_Toc62496799"/>
       <w:r>
         <w:lastRenderedPageBreak/>
         <w:t>Ejecución</w:t>
       </w:r>
+      <w:bookmarkEnd w:id="5"/>
     </w:p>
     <w:p>
       <w:pPr>
@@ -1437,11 +2017,11 @@
           <w:numId w:val="7"/>
         </w:numPr>
       </w:pPr>
-      <w:bookmarkStart w:id="7" w:name="_heading=h.1t3h5sf" w:colFirst="0" w:colLast="0"/>
-      <w:bookmarkEnd w:id="7"/>
+      <w:bookmarkStart w:id="6" w:name="_Toc62496800"/>
       <w:r>
         <w:t>Estructura de carpetas</w:t>
       </w:r>
+      <w:bookmarkEnd w:id="6"/>
     </w:p>
     <w:p>
       <w:r>
@@ -4112,15 +4692,21 @@
           <w:highlight w:val="white"/>
         </w:rPr>
       </w:pPr>
-      <w:bookmarkStart w:id="8" w:name="_heading=h.4d34og8" w:colFirst="0" w:colLast="0"/>
-      <w:bookmarkEnd w:id="8"/>
       <w:r>
         <w:rPr>
           <w:highlight w:val="white"/>
         </w:rPr>
         <w:lastRenderedPageBreak/>
-        <w:t xml:space="preserve"> Instalación de Python</w:t>
-      </w:r>
+        <w:t xml:space="preserve"> </w:t>
+      </w:r>
+      <w:bookmarkStart w:id="7" w:name="_Toc62496801"/>
+      <w:r>
+        <w:rPr>
+          <w:highlight w:val="white"/>
+        </w:rPr>
+        <w:t>Instalación de Python</w:t>
+      </w:r>
+      <w:bookmarkEnd w:id="7"/>
       <w:r>
         <w:rPr>
           <w:highlight w:val="white"/>
@@ -4413,68 +4999,286 @@
           <w:color w:val="414141"/>
           <w:highlight w:val="white"/>
         </w:rPr>
-        <w:t> Install Python 3.6.0 (64 bit)</w:t>
-      </w:r>
-      <w:r>
-        <w:rPr>
-          <w:color w:val="414141"/>
-          <w:highlight w:val="white"/>
-        </w:rPr>
-        <w:t> activar las casillas de las opciones: </w:t>
-      </w:r>
+        <w:t> </w:t>
+      </w:r>
+      <w:proofErr w:type="spellStart"/>
       <w:r>
         <w:rPr>
           <w:b/>
           <w:color w:val="414141"/>
           <w:highlight w:val="white"/>
         </w:rPr>
-        <w:t>Install launcher for all users (recommended)</w:t>
-      </w:r>
-      <w:r>
-        <w:rPr>
-          <w:color w:val="414141"/>
-          <w:highlight w:val="white"/>
-        </w:rPr>
-        <w:t> y </w:t>
-      </w:r>
+        <w:t>Install</w:t>
+      </w:r>
+      <w:proofErr w:type="spellEnd"/>
       <w:r>
         <w:rPr>
           <w:b/>
           <w:color w:val="414141"/>
           <w:highlight w:val="white"/>
         </w:rPr>
-        <w:t>Add Python 3.6</w:t>
+        <w:t xml:space="preserve"> Python 3.6.0 (64 bit)</w:t>
       </w:r>
       <w:r>
         <w:rPr>
           <w:color w:val="414141"/>
           <w:highlight w:val="white"/>
         </w:rPr>
-        <w:t> to </w:t>
-      </w:r>
+        <w:t> activar las casillas de las opciones: </w:t>
+      </w:r>
+      <w:proofErr w:type="spellStart"/>
       <w:r>
         <w:rPr>
           <w:b/>
           <w:color w:val="414141"/>
           <w:highlight w:val="white"/>
         </w:rPr>
-        <w:t>PATH</w:t>
-      </w:r>
-      <w:r>
-        <w:rPr>
-          <w:color w:val="414141"/>
-          <w:highlight w:val="white"/>
-        </w:rPr>
-        <w:t>. Después, continuar seleccionando la opción </w:t>
-      </w:r>
+        <w:t>Install</w:t>
+      </w:r>
+      <w:proofErr w:type="spellEnd"/>
       <w:r>
         <w:rPr>
           <w:b/>
           <w:color w:val="414141"/>
           <w:highlight w:val="white"/>
         </w:rPr>
-        <w:t>Customize installation. Choose Location and features</w:t>
-      </w:r>
+        <w:t xml:space="preserve"> </w:t>
+      </w:r>
+      <w:proofErr w:type="spellStart"/>
+      <w:r>
+        <w:rPr>
+          <w:b/>
+          <w:color w:val="414141"/>
+          <w:highlight w:val="white"/>
+        </w:rPr>
+        <w:t>launcher</w:t>
+      </w:r>
+      <w:proofErr w:type="spellEnd"/>
+      <w:r>
+        <w:rPr>
+          <w:b/>
+          <w:color w:val="414141"/>
+          <w:highlight w:val="white"/>
+        </w:rPr>
+        <w:t xml:space="preserve"> </w:t>
+      </w:r>
+      <w:proofErr w:type="spellStart"/>
+      <w:r>
+        <w:rPr>
+          <w:b/>
+          <w:color w:val="414141"/>
+          <w:highlight w:val="white"/>
+        </w:rPr>
+        <w:t>for</w:t>
+      </w:r>
+      <w:proofErr w:type="spellEnd"/>
+      <w:r>
+        <w:rPr>
+          <w:b/>
+          <w:color w:val="414141"/>
+          <w:highlight w:val="white"/>
+        </w:rPr>
+        <w:t xml:space="preserve"> </w:t>
+      </w:r>
+      <w:proofErr w:type="spellStart"/>
+      <w:r>
+        <w:rPr>
+          <w:b/>
+          <w:color w:val="414141"/>
+          <w:highlight w:val="white"/>
+        </w:rPr>
+        <w:t>all</w:t>
+      </w:r>
+      <w:proofErr w:type="spellEnd"/>
+      <w:r>
+        <w:rPr>
+          <w:b/>
+          <w:color w:val="414141"/>
+          <w:highlight w:val="white"/>
+        </w:rPr>
+        <w:t xml:space="preserve"> </w:t>
+      </w:r>
+      <w:proofErr w:type="spellStart"/>
+      <w:r>
+        <w:rPr>
+          <w:b/>
+          <w:color w:val="414141"/>
+          <w:highlight w:val="white"/>
+        </w:rPr>
+        <w:t>users</w:t>
+      </w:r>
+      <w:proofErr w:type="spellEnd"/>
+      <w:r>
+        <w:rPr>
+          <w:b/>
+          <w:color w:val="414141"/>
+          <w:highlight w:val="white"/>
+        </w:rPr>
+        <w:t xml:space="preserve"> (</w:t>
+      </w:r>
+      <w:proofErr w:type="spellStart"/>
+      <w:r>
+        <w:rPr>
+          <w:b/>
+          <w:color w:val="414141"/>
+          <w:highlight w:val="white"/>
+        </w:rPr>
+        <w:t>recommended</w:t>
+      </w:r>
+      <w:proofErr w:type="spellEnd"/>
+      <w:r>
+        <w:rPr>
+          <w:b/>
+          <w:color w:val="414141"/>
+          <w:highlight w:val="white"/>
+        </w:rPr>
+        <w:t>)</w:t>
+      </w:r>
+      <w:r>
+        <w:rPr>
+          <w:color w:val="414141"/>
+          <w:highlight w:val="white"/>
+        </w:rPr>
+        <w:t> y </w:t>
+      </w:r>
+      <w:proofErr w:type="spellStart"/>
+      <w:r>
+        <w:rPr>
+          <w:b/>
+          <w:color w:val="414141"/>
+          <w:highlight w:val="white"/>
+        </w:rPr>
+        <w:t>Add</w:t>
+      </w:r>
+      <w:proofErr w:type="spellEnd"/>
+      <w:r>
+        <w:rPr>
+          <w:b/>
+          <w:color w:val="414141"/>
+          <w:highlight w:val="white"/>
+        </w:rPr>
+        <w:t xml:space="preserve"> Python 3.6</w:t>
+      </w:r>
+      <w:r>
+        <w:rPr>
+          <w:color w:val="414141"/>
+          <w:highlight w:val="white"/>
+        </w:rPr>
+        <w:t> </w:t>
+      </w:r>
+      <w:proofErr w:type="spellStart"/>
+      <w:r>
+        <w:rPr>
+          <w:color w:val="414141"/>
+          <w:highlight w:val="white"/>
+        </w:rPr>
+        <w:t>to</w:t>
+      </w:r>
+      <w:proofErr w:type="spellEnd"/>
+      <w:r>
+        <w:rPr>
+          <w:color w:val="414141"/>
+          <w:highlight w:val="white"/>
+        </w:rPr>
+        <w:t> </w:t>
+      </w:r>
+      <w:r>
+        <w:rPr>
+          <w:b/>
+          <w:color w:val="414141"/>
+          <w:highlight w:val="white"/>
+        </w:rPr>
+        <w:t>PATH</w:t>
+      </w:r>
+      <w:r>
+        <w:rPr>
+          <w:color w:val="414141"/>
+          <w:highlight w:val="white"/>
+        </w:rPr>
+        <w:t>. Después, continuar seleccionando la opción </w:t>
+      </w:r>
+      <w:proofErr w:type="spellStart"/>
+      <w:r>
+        <w:rPr>
+          <w:b/>
+          <w:color w:val="414141"/>
+          <w:highlight w:val="white"/>
+        </w:rPr>
+        <w:t>Customize</w:t>
+      </w:r>
+      <w:proofErr w:type="spellEnd"/>
+      <w:r>
+        <w:rPr>
+          <w:b/>
+          <w:color w:val="414141"/>
+          <w:highlight w:val="white"/>
+        </w:rPr>
+        <w:t xml:space="preserve"> </w:t>
+      </w:r>
+      <w:proofErr w:type="spellStart"/>
+      <w:r>
+        <w:rPr>
+          <w:b/>
+          <w:color w:val="414141"/>
+          <w:highlight w:val="white"/>
+        </w:rPr>
+        <w:t>installation</w:t>
+      </w:r>
+      <w:proofErr w:type="spellEnd"/>
+      <w:r>
+        <w:rPr>
+          <w:b/>
+          <w:color w:val="414141"/>
+          <w:highlight w:val="white"/>
+        </w:rPr>
+        <w:t xml:space="preserve">. </w:t>
+      </w:r>
+      <w:proofErr w:type="spellStart"/>
+      <w:r>
+        <w:rPr>
+          <w:b/>
+          <w:color w:val="414141"/>
+          <w:highlight w:val="white"/>
+        </w:rPr>
+        <w:t>Choose</w:t>
+      </w:r>
+      <w:proofErr w:type="spellEnd"/>
+      <w:r>
+        <w:rPr>
+          <w:b/>
+          <w:color w:val="414141"/>
+          <w:highlight w:val="white"/>
+        </w:rPr>
+        <w:t xml:space="preserve"> </w:t>
+      </w:r>
+      <w:proofErr w:type="spellStart"/>
+      <w:r>
+        <w:rPr>
+          <w:b/>
+          <w:color w:val="414141"/>
+          <w:highlight w:val="white"/>
+        </w:rPr>
+        <w:t>Location</w:t>
+      </w:r>
+      <w:proofErr w:type="spellEnd"/>
+      <w:r>
+        <w:rPr>
+          <w:b/>
+          <w:color w:val="414141"/>
+          <w:highlight w:val="white"/>
+        </w:rPr>
+        <w:t xml:space="preserve"> and </w:t>
+      </w:r>
+      <w:proofErr w:type="spellStart"/>
+      <w:r>
+        <w:rPr>
+          <w:b/>
+          <w:color w:val="414141"/>
+          <w:highlight w:val="white"/>
+        </w:rPr>
+        <w:t>features</w:t>
+      </w:r>
+      <w:proofErr w:type="spellEnd"/>
     </w:p>
     <w:p>
       <w:pPr>
@@ -4664,11 +5468,11 @@
           <w:numId w:val="7"/>
         </w:numPr>
       </w:pPr>
-      <w:bookmarkStart w:id="9" w:name="_heading=h.2s8eyo1" w:colFirst="0" w:colLast="0"/>
-      <w:bookmarkEnd w:id="9"/>
+      <w:bookmarkStart w:id="8" w:name="_Toc62496802"/>
       <w:r>
         <w:t>Instalar librerías</w:t>
       </w:r>
+      <w:bookmarkEnd w:id="8"/>
     </w:p>
     <w:p/>
     <w:p>
@@ -4689,8 +5493,16 @@
         <w:rPr>
           <w:color w:val="000000"/>
         </w:rPr>
-        <w:t>Desde el proyecto digitar en la flecha roja cmd</w:t>
-      </w:r>
+        <w:t xml:space="preserve">Desde el proyecto digitar en la flecha roja </w:t>
+      </w:r>
+      <w:proofErr w:type="spellStart"/>
+      <w:r>
+        <w:rPr>
+          <w:color w:val="000000"/>
+        </w:rPr>
+        <w:t>cmd</w:t>
+      </w:r>
+      <w:proofErr w:type="spellEnd"/>
     </w:p>
     <w:p>
       <w:pPr>
@@ -4974,12 +5786,37 @@
       <w:pPr>
         <w:jc w:val="center"/>
       </w:pPr>
+      <w:proofErr w:type="spellStart"/>
       <w:r>
         <w:rPr>
           <w:color w:val="202124"/>
           <w:highlight w:val="white"/>
         </w:rPr>
-        <w:t>pip install -r requirements.txt</w:t>
+        <w:t>pip</w:t>
+      </w:r>
+      <w:proofErr w:type="spellEnd"/>
+      <w:r>
+        <w:rPr>
+          <w:color w:val="202124"/>
+          <w:highlight w:val="white"/>
+        </w:rPr>
+        <w:t xml:space="preserve"> </w:t>
+      </w:r>
+      <w:proofErr w:type="spellStart"/>
+      <w:r>
+        <w:rPr>
+          <w:color w:val="202124"/>
+          <w:highlight w:val="white"/>
+        </w:rPr>
+        <w:t>install</w:t>
+      </w:r>
+      <w:proofErr w:type="spellEnd"/>
+      <w:r>
+        <w:rPr>
+          <w:color w:val="202124"/>
+          <w:highlight w:val="white"/>
+        </w:rPr>
+        <w:t> -r requirements.txt</w:t>
       </w:r>
     </w:p>
     <w:p>
@@ -4990,10 +5827,13 @@
           <w:numId w:val="7"/>
         </w:numPr>
       </w:pPr>
-      <w:bookmarkStart w:id="10" w:name="_heading=h.17dp8vu" w:colFirst="0" w:colLast="0"/>
-      <w:bookmarkEnd w:id="10"/>
-      <w:r>
-        <w:t xml:space="preserve">Ejecución automática </w:t>
+      <w:bookmarkStart w:id="9" w:name="_Toc62496803"/>
+      <w:r>
+        <w:t>Ejecución automática</w:t>
+      </w:r>
+      <w:bookmarkEnd w:id="9"/>
+      <w:r>
+        <w:t xml:space="preserve"> </w:t>
       </w:r>
       <w:r>
         <w:br/>
@@ -5017,7 +5857,35 @@
         <w:rPr>
           <w:color w:val="000000"/>
         </w:rPr>
-        <w:t>Para la ejecución automática se hace doble -click al siguiente archivo, el cual devolverá los archivos que necesita las vistas de tableau. Nota: el archivo se debe configurar con inicialmente con la ruta del Python instalado y finalmente la ruta del archivo “etl.py”. ver configuración script.</w:t>
+        <w:t>Para la ejecución automática se hace doble -</w:t>
+      </w:r>
+      <w:proofErr w:type="spellStart"/>
+      <w:r>
+        <w:rPr>
+          <w:color w:val="000000"/>
+        </w:rPr>
+        <w:t>click</w:t>
+      </w:r>
+      <w:proofErr w:type="spellEnd"/>
+      <w:r>
+        <w:rPr>
+          <w:color w:val="000000"/>
+        </w:rPr>
+        <w:t xml:space="preserve"> al siguiente archivo, el cual devolverá los archivos que necesita las vistas de </w:t>
+      </w:r>
+      <w:proofErr w:type="spellStart"/>
+      <w:r>
+        <w:rPr>
+          <w:color w:val="000000"/>
+        </w:rPr>
+        <w:t>tableau</w:t>
+      </w:r>
+      <w:proofErr w:type="spellEnd"/>
+      <w:r>
+        <w:rPr>
+          <w:color w:val="000000"/>
+        </w:rPr>
+        <w:t>. Nota: el archivo se debe configurar con inicialmente con la ruta del Python instalado y finalmente la ruta del archivo “etl.py”. ver configuración script.</w:t>
       </w:r>
     </w:p>
     <w:p>
@@ -5054,8 +5922,16 @@
         <w:rPr>
           <w:color w:val="000000"/>
         </w:rPr>
-        <w:t>Script de ejecución automatica</w:t>
-      </w:r>
+        <w:t xml:space="preserve">Script de ejecución </w:t>
+      </w:r>
+      <w:proofErr w:type="spellStart"/>
+      <w:r>
+        <w:rPr>
+          <w:color w:val="000000"/>
+        </w:rPr>
+        <w:t>automatica</w:t>
+      </w:r>
+      <w:proofErr w:type="spellEnd"/>
     </w:p>
     <w:p>
       <w:pPr>
@@ -5452,10 +6328,17 @@
           <w:numId w:val="7"/>
         </w:numPr>
       </w:pPr>
+      <w:bookmarkStart w:id="10" w:name="_Toc62496804"/>
       <w:r>
         <w:lastRenderedPageBreak/>
-        <w:t>Ejecución en GoogleColabs</w:t>
-      </w:r>
+        <w:t xml:space="preserve">Ejecución en </w:t>
+      </w:r>
+      <w:proofErr w:type="spellStart"/>
+      <w:r>
+        <w:t>GoogleColabs</w:t>
+      </w:r>
+      <w:bookmarkEnd w:id="10"/>
+      <w:proofErr w:type="spellEnd"/>
     </w:p>
     <w:p/>
     <w:p>
@@ -5468,14 +6351,31 @@
         <w:jc w:val="both"/>
       </w:pPr>
       <w:r>
-        <w:t>Abrir github del proyecto y buscar el archivo “</w:t>
-      </w:r>
+        <w:t xml:space="preserve">Abrir </w:t>
+      </w:r>
+      <w:proofErr w:type="spellStart"/>
+      <w:r>
+        <w:t>github</w:t>
+      </w:r>
+      <w:proofErr w:type="spellEnd"/>
+      <w:r>
+        <w:t xml:space="preserve"> del proyecto y buscar el archivo “</w:t>
+      </w:r>
+      <w:proofErr w:type="spellStart"/>
       <w:r>
         <w:rPr>
           <w:i/>
           <w:iCs/>
         </w:rPr>
-        <w:t>etl.ipynb”</w:t>
+        <w:t>etl.ipynb</w:t>
+      </w:r>
+      <w:proofErr w:type="spellEnd"/>
+      <w:r>
+        <w:rPr>
+          <w:i/>
+          <w:iCs/>
+        </w:rPr>
+        <w:t>”</w:t>
       </w:r>
       <w:r>
         <w:rPr>
@@ -5638,9 +6538,11 @@
       <w:r>
         <w:t>“</w:t>
       </w:r>
+      <w:proofErr w:type="spellStart"/>
       <w:r>
         <w:t>googlecolab</w:t>
       </w:r>
+      <w:proofErr w:type="spellEnd"/>
       <w:r>
         <w:t>”</w:t>
       </w:r>
@@ -5726,7 +6628,10 @@
         </w:numPr>
       </w:pPr>
       <w:r>
-        <w:t>Lo cual despliega la siguiente pestaña  en la cual es necesario actualizar la contraseña y el usuario en las flechas en rojo . Nota, las contraseñas no debería tener el signo @.</w:t>
+        <w:t xml:space="preserve">Lo cual despliega la siguiente </w:t>
+      </w:r>
+      <w:r>
+        <w:t>pestaña sin embargo es necesario actualizar los archivos de la carpeta insumo (borrar los que aparecen dentro de esa carpeta).</w:t>
       </w:r>
     </w:p>
     <w:p>
@@ -5739,6 +6644,85 @@
           <w:noProof/>
         </w:rPr>
         <w:lastRenderedPageBreak/>
+        <w:drawing>
+          <wp:inline distT="0" distB="0" distL="0" distR="0" wp14:anchorId="2D6D98BA" wp14:editId="412AF7F4">
+            <wp:extent cx="3400425" cy="2443695"/>
+            <wp:effectExtent l="0" t="0" r="0" b="0"/>
+            <wp:docPr id="7" name="Imagen 7"/>
+            <wp:cNvGraphicFramePr>
+              <a:graphicFrameLocks xmlns:a="http://schemas.openxmlformats.org/drawingml/2006/main" noChangeAspect="1"/>
+            </wp:cNvGraphicFramePr>
+            <a:graphic xmlns:a="http://schemas.openxmlformats.org/drawingml/2006/main">
+              <a:graphicData uri="http://schemas.openxmlformats.org/drawingml/2006/picture">
+                <pic:pic xmlns:pic="http://schemas.openxmlformats.org/drawingml/2006/picture">
+                  <pic:nvPicPr>
+                    <pic:cNvPr id="1" name=""/>
+                    <pic:cNvPicPr/>
+                  </pic:nvPicPr>
+                  <pic:blipFill rotWithShape="1">
+                    <a:blip r:embed="rId55"/>
+                    <a:srcRect l="1528" t="14792" r="48404" b="21211"/>
+                    <a:stretch/>
+                  </pic:blipFill>
+                  <pic:spPr bwMode="auto">
+                    <a:xfrm>
+                      <a:off x="0" y="0"/>
+                      <a:ext cx="3408151" cy="2449247"/>
+                    </a:xfrm>
+                    <a:prstGeom prst="rect">
+                      <a:avLst/>
+                    </a:prstGeom>
+                    <a:ln>
+                      <a:noFill/>
+                    </a:ln>
+                    <a:extLst>
+                      <a:ext uri="{53640926-AAD7-44D8-BBD7-CCE9431645EC}">
+                        <a14:shadowObscured xmlns:a14="http://schemas.microsoft.com/office/drawing/2010/main"/>
+                      </a:ext>
+                    </a:extLst>
+                  </pic:spPr>
+                </pic:pic>
+              </a:graphicData>
+            </a:graphic>
+          </wp:inline>
+        </w:drawing>
+      </w:r>
+    </w:p>
+    <w:p>
+      <w:pPr>
+        <w:pStyle w:val="Prrafodelista"/>
+      </w:pPr>
+    </w:p>
+    <w:p>
+      <w:pPr>
+        <w:pStyle w:val="Prrafodelista"/>
+        <w:numPr>
+          <w:ilvl w:val="0"/>
+          <w:numId w:val="8"/>
+        </w:numPr>
+      </w:pPr>
+      <w:r>
+        <w:t xml:space="preserve">Después </w:t>
+      </w:r>
+      <w:r>
+        <w:t xml:space="preserve">es necesario actualizar la contraseña y el usuario en las flechas en </w:t>
+      </w:r>
+      <w:r>
+        <w:t>rojo.</w:t>
+      </w:r>
+      <w:r>
+        <w:t xml:space="preserve"> Nota, las contraseñas no debería tener el signo @.</w:t>
+      </w:r>
+    </w:p>
+    <w:p>
+      <w:pPr>
+        <w:pStyle w:val="Prrafodelista"/>
+        <w:jc w:val="center"/>
+      </w:pPr>
+      <w:r>
+        <w:rPr>
+          <w:noProof/>
+        </w:rPr>
         <w:drawing>
           <wp:inline distT="0" distB="0" distL="0" distR="0" wp14:anchorId="5270497F" wp14:editId="66E03C1E">
             <wp:extent cx="4438578" cy="3990975"/>
@@ -5757,7 +6741,7 @@
                     </pic:cNvPicPr>
                   </pic:nvPicPr>
                   <pic:blipFill rotWithShape="1">
-                    <a:blip r:embed="rId55">
+                    <a:blip r:embed="rId56">
                       <a:extLst>
                         <a:ext uri="{28A0092B-C50C-407E-A947-70E740481C1C}">
                           <a14:useLocalDpi xmlns:a14="http://schemas.microsoft.com/office/drawing/2010/main" val="0"/>
@@ -5813,7 +6797,15 @@
         <w:t xml:space="preserve">os archivos de la carpeta </w:t>
       </w:r>
       <w:r>
-        <w:t>“resultados” para poder actualizar las vistas. Nota: se observa que la actualización esta en el horario UTC – 0 es decir 5 horas más que Colombia.</w:t>
+        <w:t xml:space="preserve">“resultados” para poder actualizar las vistas. Nota: se observa que la actualización </w:t>
+      </w:r>
+      <w:proofErr w:type="spellStart"/>
+      <w:r>
+        <w:t>esta</w:t>
+      </w:r>
+      <w:proofErr w:type="spellEnd"/>
+      <w:r>
+        <w:t xml:space="preserve"> en el horario UTC – 0 es decir 5 horas más que Colombia.</w:t>
       </w:r>
     </w:p>
     <w:p>
@@ -5825,6 +6817,7 @@
         <w:rPr>
           <w:noProof/>
         </w:rPr>
+        <w:lastRenderedPageBreak/>
         <mc:AlternateContent>
           <mc:Choice Requires="wps">
             <w:drawing>
@@ -6002,7 +6995,7 @@
                     </pic:cNvPicPr>
                   </pic:nvPicPr>
                   <pic:blipFill>
-                    <a:blip r:embed="rId56">
+                    <a:blip r:embed="rId57">
                       <a:extLst>
                         <a:ext uri="{28A0092B-C50C-407E-A947-70E740481C1C}">
                           <a14:useLocalDpi xmlns:a14="http://schemas.microsoft.com/office/drawing/2010/main" val="0"/>
@@ -6122,11 +7115,16 @@
           <w:numId w:val="7"/>
         </w:numPr>
       </w:pPr>
-      <w:bookmarkStart w:id="11" w:name="_heading=h.3rdcrjn" w:colFirst="0" w:colLast="0"/>
+      <w:r>
+        <w:t xml:space="preserve"> </w:t>
+      </w:r>
+      <w:bookmarkStart w:id="11" w:name="_Toc62496805"/>
+      <w:proofErr w:type="spellStart"/>
+      <w:r>
+        <w:t>Tableau</w:t>
+      </w:r>
       <w:bookmarkEnd w:id="11"/>
-      <w:r>
-        <w:t xml:space="preserve"> Tableau</w:t>
-      </w:r>
+      <w:proofErr w:type="spellEnd"/>
       <w:r>
         <w:br/>
       </w:r>
@@ -6158,7 +7156,7 @@
                     <pic:cNvPicPr preferRelativeResize="0"/>
                   </pic:nvPicPr>
                   <pic:blipFill>
-                    <a:blip r:embed="rId57"/>
+                    <a:blip r:embed="rId58"/>
                     <a:srcRect t="4418"/>
                     <a:stretch>
                       <a:fillRect/>
@@ -6272,6 +7270,7 @@
         <w:jc w:val="both"/>
       </w:pPr>
       <w:r>
+        <w:lastRenderedPageBreak/>
         <w:t>En caso de que la actualización no funcione se puede realizar editando la fuente de conexión lo que despliega la siguiente pantalla para seleccionar la fuente, la cual siempre va a ser resultado.csv, id_puntajes.csv y correlacion_variables.csv.</w:t>
       </w:r>
     </w:p>
@@ -6294,7 +7293,7 @@
                     <pic:cNvPicPr preferRelativeResize="0"/>
                   </pic:nvPicPr>
                   <pic:blipFill>
-                    <a:blip r:embed="rId58"/>
+                    <a:blip r:embed="rId59"/>
                     <a:srcRect b="4922"/>
                     <a:stretch>
                       <a:fillRect/>
@@ -6344,7 +7343,6 @@
         <w:rPr>
           <w:color w:val="000000"/>
         </w:rPr>
-        <w:lastRenderedPageBreak/>
         <w:t>Parámetros: se crearon los siguientes 2 parámetros</w:t>
       </w:r>
     </w:p>
@@ -6397,7 +7395,7 @@
                     <pic:cNvPicPr preferRelativeResize="0"/>
                   </pic:nvPicPr>
                   <pic:blipFill>
-                    <a:blip r:embed="rId59"/>
+                    <a:blip r:embed="rId60"/>
                     <a:srcRect/>
                     <a:stretch>
                       <a:fillRect/>
@@ -6480,7 +7478,7 @@
                     <pic:cNvPicPr preferRelativeResize="0"/>
                   </pic:nvPicPr>
                   <pic:blipFill>
-                    <a:blip r:embed="rId60"/>
+                    <a:blip r:embed="rId61"/>
                     <a:srcRect/>
                     <a:stretch>
                       <a:fillRect/>
@@ -6542,7 +7540,7 @@
                     <pic:cNvPicPr preferRelativeResize="0"/>
                   </pic:nvPicPr>
                   <pic:blipFill>
-                    <a:blip r:embed="rId61"/>
+                    <a:blip r:embed="rId62"/>
                     <a:srcRect/>
                     <a:stretch>
                       <a:fillRect/>
@@ -6580,7 +7578,15 @@
     </w:p>
     <w:p>
       <w:r>
-        <w:t>Se selecciona el parámetro, click derecho y editar como en la siguiente pantalla:</w:t>
+        <w:t xml:space="preserve">Se selecciona el parámetro, </w:t>
+      </w:r>
+      <w:proofErr w:type="spellStart"/>
+      <w:r>
+        <w:t>click</w:t>
+      </w:r>
+      <w:proofErr w:type="spellEnd"/>
+      <w:r>
+        <w:t xml:space="preserve"> derecho y editar como en la siguiente pantalla:</w:t>
       </w:r>
     </w:p>
     <w:p>
@@ -6604,6 +7610,7 @@
           <w:noProof/>
           <w:color w:val="000000"/>
         </w:rPr>
+        <w:lastRenderedPageBreak/>
         <w:drawing>
           <wp:inline distT="0" distB="0" distL="0" distR="0" wp14:anchorId="7901B881" wp14:editId="52102E1D">
             <wp:extent cx="1517501" cy="3122719"/>
@@ -6618,7 +7625,7 @@
                     <pic:cNvPicPr preferRelativeResize="0"/>
                   </pic:nvPicPr>
                   <pic:blipFill>
-                    <a:blip r:embed="rId62"/>
+                    <a:blip r:embed="rId63"/>
                     <a:srcRect l="48879" r="37077" b="9903"/>
                     <a:stretch>
                       <a:fillRect/>
@@ -6710,7 +7717,6 @@
           <w:noProof/>
           <w:color w:val="000000"/>
         </w:rPr>
-        <w:lastRenderedPageBreak/>
         <w:drawing>
           <wp:inline distT="0" distB="0" distL="0" distR="0" wp14:anchorId="51C5F51C" wp14:editId="32592690">
             <wp:extent cx="4164749" cy="2338763"/>
@@ -6725,7 +7731,7 @@
                     <pic:cNvPicPr preferRelativeResize="0"/>
                   </pic:nvPicPr>
                   <pic:blipFill>
-                    <a:blip r:embed="rId63"/>
+                    <a:blip r:embed="rId64"/>
                     <a:srcRect l="12220" t="20226" r="31262" b="23324"/>
                     <a:stretch>
                       <a:fillRect/>
@@ -6760,7 +7766,15 @@
         <w:jc w:val="both"/>
       </w:pPr>
       <w:r>
-        <w:t>Para el parámetro &lt;Seleccionar actuacion&gt; dar clic en Añadir valores desde, luego resultado y luego actuaciones y finalmente aceptar.</w:t>
+        <w:t xml:space="preserve">Para el parámetro &lt;Seleccionar </w:t>
+      </w:r>
+      <w:proofErr w:type="spellStart"/>
+      <w:r>
+        <w:t>actuacion</w:t>
+      </w:r>
+      <w:proofErr w:type="spellEnd"/>
+      <w:r>
+        <w:t>&gt; dar clic en Añadir valores desde, luego resultado y luego actuaciones y finalmente aceptar.</w:t>
       </w:r>
     </w:p>
     <w:p>
@@ -6802,6 +7816,7 @@
           <w:noProof/>
           <w:color w:val="000000"/>
         </w:rPr>
+        <w:lastRenderedPageBreak/>
         <w:drawing>
           <wp:inline distT="0" distB="0" distL="0" distR="0" wp14:anchorId="212931AA" wp14:editId="446307F2">
             <wp:extent cx="4460408" cy="2512338"/>
@@ -6816,7 +7831,7 @@
                     <pic:cNvPicPr preferRelativeResize="0"/>
                   </pic:nvPicPr>
                   <pic:blipFill>
-                    <a:blip r:embed="rId64"/>
+                    <a:blip r:embed="rId65"/>
                     <a:srcRect l="13237" t="22037" r="30414" b="21513"/>
                     <a:stretch>
                       <a:fillRect/>
@@ -6905,7 +7920,21 @@
         <w:rPr>
           <w:color w:val="000000"/>
         </w:rPr>
-        <w:t xml:space="preserve">Para el campo calculado &lt;Seleccionar pregunta&gt; poner el script que se encuentra en el archivo txt: </w:t>
+        <w:t xml:space="preserve">Para el campo calculado &lt;Seleccionar pregunta&gt; poner el script que se encuentra en el archivo </w:t>
+      </w:r>
+      <w:proofErr w:type="spellStart"/>
+      <w:r>
+        <w:rPr>
+          <w:color w:val="000000"/>
+        </w:rPr>
+        <w:t>txt</w:t>
+      </w:r>
+      <w:proofErr w:type="spellEnd"/>
+      <w:r>
+        <w:rPr>
+          <w:color w:val="000000"/>
+        </w:rPr>
+        <w:t xml:space="preserve">: </w:t>
       </w:r>
       <w:r>
         <w:rPr>
@@ -6934,7 +7963,35 @@
         <w:rPr>
           <w:color w:val="000000"/>
         </w:rPr>
-        <w:t xml:space="preserve">Para el campo calculado &lt;Seleccionar actuacion&gt; poner el script que se encuentra en el archivo txt: </w:t>
+        <w:t xml:space="preserve">Para el campo calculado &lt;Seleccionar </w:t>
+      </w:r>
+      <w:proofErr w:type="spellStart"/>
+      <w:r>
+        <w:rPr>
+          <w:color w:val="000000"/>
+        </w:rPr>
+        <w:t>actuacion</w:t>
+      </w:r>
+      <w:proofErr w:type="spellEnd"/>
+      <w:r>
+        <w:rPr>
+          <w:color w:val="000000"/>
+        </w:rPr>
+        <w:t xml:space="preserve">&gt; poner el script que se encuentra en el archivo </w:t>
+      </w:r>
+      <w:proofErr w:type="spellStart"/>
+      <w:r>
+        <w:rPr>
+          <w:color w:val="000000"/>
+        </w:rPr>
+        <w:t>txt</w:t>
+      </w:r>
+      <w:proofErr w:type="spellEnd"/>
+      <w:r>
+        <w:rPr>
+          <w:color w:val="000000"/>
+        </w:rPr>
+        <w:t xml:space="preserve">: </w:t>
       </w:r>
       <w:r>
         <w:rPr>
@@ -6984,7 +8041,6 @@
           <w:noProof/>
           <w:color w:val="000000"/>
         </w:rPr>
-        <w:lastRenderedPageBreak/>
         <w:drawing>
           <wp:inline distT="0" distB="0" distL="0" distR="0" wp14:anchorId="2634A9CE" wp14:editId="4D6303F9">
             <wp:extent cx="1710908" cy="2719905"/>
@@ -6999,7 +8055,7 @@
                     <pic:cNvPicPr preferRelativeResize="0"/>
                   </pic:nvPicPr>
                   <pic:blipFill>
-                    <a:blip r:embed="rId65"/>
+                    <a:blip r:embed="rId66"/>
                     <a:srcRect l="48691" t="9460" r="37385" b="21536"/>
                     <a:stretch>
                       <a:fillRect/>

</xml_diff>